<commit_message>
Cleaned intro message and updated Test Plan
</commit_message>
<xml_diff>
--- a/Test Plan.docx
+++ b/Test Plan.docx
@@ -28,8 +28,17 @@
           <w:sz w:val="24"/>
           <w:szCs w:val="24"/>
         </w:rPr>
-        <w:t>Radio goes from transmitter to receiver</w:t>
-      </w:r>
+        <w:t xml:space="preserve">Radio goes from transmitter to </w:t>
+      </w:r>
+      <w:proofErr w:type="gramStart"/>
+      <w:r>
+        <w:rPr>
+          <w:sz w:val="24"/>
+          <w:szCs w:val="24"/>
+        </w:rPr>
+        <w:t>receiver</w:t>
+      </w:r>
+      <w:proofErr w:type="gramEnd"/>
     </w:p>
     <w:p>
       <w:pPr>
@@ -49,8 +58,17 @@
           <w:sz w:val="24"/>
           <w:szCs w:val="24"/>
         </w:rPr>
-        <w:t>Transmitter has no knowledge of Receiver, where Receiver is, or if Receiver received the message</w:t>
-      </w:r>
+        <w:t xml:space="preserve">Transmitter has no knowledge of Receiver, where Receiver is, or if Receiver received the </w:t>
+      </w:r>
+      <w:proofErr w:type="gramStart"/>
+      <w:r>
+        <w:rPr>
+          <w:sz w:val="24"/>
+          <w:szCs w:val="24"/>
+        </w:rPr>
+        <w:t>message</w:t>
+      </w:r>
+      <w:proofErr w:type="gramEnd"/>
     </w:p>
     <w:p>
       <w:pPr>
@@ -252,7 +270,7 @@
                     </pic:cNvPicPr>
                   </pic:nvPicPr>
                   <pic:blipFill>
-                    <a:blip r:embed="rId5">
+                    <a:blip r:embed="rId6">
                       <a:extLst>
                         <a:ext uri="{28A0092B-C50C-407E-A947-70E740481C1C}">
                           <a14:useLocalDpi xmlns:a14="http://schemas.microsoft.com/office/drawing/2010/main" val="0"/>
@@ -323,7 +341,23 @@
           <w:sz w:val="24"/>
           <w:szCs w:val="24"/>
         </w:rPr>
-        <w:t>Bandwidth – kHz of freq used to store data, more bandwidth = more data = faster transmission times</w:t>
+        <w:t xml:space="preserve">Bandwidth – kHz of </w:t>
+      </w:r>
+      <w:proofErr w:type="spellStart"/>
+      <w:r>
+        <w:rPr>
+          <w:sz w:val="24"/>
+          <w:szCs w:val="24"/>
+        </w:rPr>
+        <w:t>freq</w:t>
+      </w:r>
+      <w:proofErr w:type="spellEnd"/>
+      <w:r>
+        <w:rPr>
+          <w:sz w:val="24"/>
+          <w:szCs w:val="24"/>
+        </w:rPr>
+        <w:t xml:space="preserve"> used to store data, more bandwidth = more data = faster transmission times</w:t>
       </w:r>
       <w:r>
         <w:rPr>
@@ -400,8 +434,33 @@
           <w:sz w:val="24"/>
           <w:szCs w:val="24"/>
         </w:rPr>
-        <w:t>Power – signal power, more power means more penetration/range. Has no affect on transmission speed (bigger is better)</w:t>
-      </w:r>
+        <w:t xml:space="preserve">Power – signal power, more power means more penetration/range. Has no </w:t>
+      </w:r>
+      <w:proofErr w:type="spellStart"/>
+      <w:r>
+        <w:rPr>
+          <w:sz w:val="24"/>
+          <w:szCs w:val="24"/>
+        </w:rPr>
+        <w:t>affect</w:t>
+      </w:r>
+      <w:proofErr w:type="spellEnd"/>
+      <w:r>
+        <w:rPr>
+          <w:sz w:val="24"/>
+          <w:szCs w:val="24"/>
+        </w:rPr>
+        <w:t xml:space="preserve"> on transmission speed (bigger </w:t>
+      </w:r>
+      <w:proofErr w:type="gramStart"/>
+      <w:r>
+        <w:rPr>
+          <w:sz w:val="24"/>
+          <w:szCs w:val="24"/>
+        </w:rPr>
+        <w:t>is better)</w:t>
+      </w:r>
+      <w:proofErr w:type="gramEnd"/>
     </w:p>
     <w:p>
       <w:pPr>
@@ -450,8 +509,33 @@
           <w:sz w:val="24"/>
           <w:szCs w:val="24"/>
         </w:rPr>
-        <w:t>the trade off is speed vs range</w:t>
-      </w:r>
+        <w:t xml:space="preserve">the </w:t>
+      </w:r>
+      <w:proofErr w:type="spellStart"/>
+      <w:r>
+        <w:rPr>
+          <w:sz w:val="24"/>
+          <w:szCs w:val="24"/>
+        </w:rPr>
+        <w:t>trade off</w:t>
+      </w:r>
+      <w:proofErr w:type="spellEnd"/>
+      <w:r>
+        <w:rPr>
+          <w:sz w:val="24"/>
+          <w:szCs w:val="24"/>
+        </w:rPr>
+        <w:t xml:space="preserve"> is speed vs </w:t>
+      </w:r>
+      <w:proofErr w:type="gramStart"/>
+      <w:r>
+        <w:rPr>
+          <w:sz w:val="24"/>
+          <w:szCs w:val="24"/>
+        </w:rPr>
+        <w:t>range</w:t>
+      </w:r>
+      <w:proofErr w:type="gramEnd"/>
     </w:p>
     <w:p>
       <w:pPr>
@@ -504,8 +588,13 @@
         </w:numPr>
       </w:pPr>
       <w:r>
-        <w:t>All tests will go both ways</w:t>
-      </w:r>
+        <w:t xml:space="preserve">All tests will go both </w:t>
+      </w:r>
+      <w:proofErr w:type="gramStart"/>
+      <w:r>
+        <w:t>ways</w:t>
+      </w:r>
+      <w:proofErr w:type="gramEnd"/>
     </w:p>
     <w:p>
       <w:pPr>
@@ -516,7 +605,15 @@
         </w:numPr>
       </w:pPr>
       <w:r>
-        <w:t>Both radios have to have the same configs to work</w:t>
+        <w:t xml:space="preserve">Both radios </w:t>
+      </w:r>
+      <w:proofErr w:type="gramStart"/>
+      <w:r>
+        <w:t>have to</w:t>
+      </w:r>
+      <w:proofErr w:type="gramEnd"/>
+      <w:r>
+        <w:t xml:space="preserve"> have the same configs to work</w:t>
       </w:r>
     </w:p>
     <w:p>
@@ -530,11 +627,19 @@
       <w:r>
         <w:t xml:space="preserve">If you are lost type </w:t>
       </w:r>
-      <w:r>
-        <w:rPr>
-          <w:rFonts w:ascii="Courier New" w:hAnsi="Courier New" w:cs="Courier New"/>
-        </w:rPr>
-        <w:t>intro()</w:t>
+      <w:proofErr w:type="gramStart"/>
+      <w:r>
+        <w:rPr>
+          <w:rFonts w:ascii="Courier New" w:hAnsi="Courier New" w:cs="Courier New"/>
+        </w:rPr>
+        <w:t>intro(</w:t>
+      </w:r>
+      <w:proofErr w:type="gramEnd"/>
+      <w:r>
+        <w:rPr>
+          <w:rFonts w:ascii="Courier New" w:hAnsi="Courier New" w:cs="Courier New"/>
+        </w:rPr>
+        <w:t>)</w:t>
       </w:r>
     </w:p>
     <w:p>
@@ -542,7 +647,7 @@
         <w:pStyle w:val="NotesHeading"/>
       </w:pPr>
       <w:r>
-        <w:t>Test Steps</w:t>
+        <w:t>Solo Test Plan Extras</w:t>
       </w:r>
     </w:p>
     <w:p>
@@ -550,20 +655,121 @@
         <w:pStyle w:val="ListParagraph"/>
         <w:numPr>
           <w:ilvl w:val="0"/>
-          <w:numId w:val="2"/>
+          <w:numId w:val="3"/>
         </w:numPr>
       </w:pPr>
       <w:r>
         <w:lastRenderedPageBreak/>
-        <w:t>Test Startup:</w:t>
-      </w:r>
-    </w:p>
-    <w:p>
-      <w:pPr>
-        <w:pStyle w:val="ListParagraph"/>
-        <w:numPr>
-          <w:ilvl w:val="1"/>
-          <w:numId w:val="2"/>
+        <w:t xml:space="preserve">Enable </w:t>
+      </w:r>
+      <w:proofErr w:type="spellStart"/>
+      <w:r>
+        <w:t>wifi</w:t>
+      </w:r>
+      <w:proofErr w:type="spellEnd"/>
+      <w:r>
+        <w:t xml:space="preserve"> on Raspberry pi: </w:t>
+      </w:r>
+      <w:proofErr w:type="spellStart"/>
+      <w:r>
+        <w:t>sudo</w:t>
+      </w:r>
+      <w:proofErr w:type="spellEnd"/>
+      <w:r>
+        <w:t xml:space="preserve"> nano</w:t>
+      </w:r>
+      <w:r>
+        <w:rPr>
+          <w:rFonts w:ascii="Courier New" w:hAnsi="Courier New" w:cs="Courier New"/>
+        </w:rPr>
+        <w:t xml:space="preserve"> </w:t>
+      </w:r>
+      <w:proofErr w:type="gramStart"/>
+      <w:r>
+        <w:rPr>
+          <w:rFonts w:ascii="Courier New" w:hAnsi="Courier New" w:cs="Courier New"/>
+        </w:rPr>
+        <w:t>/boot/config.txt</w:t>
+      </w:r>
+      <w:proofErr w:type="gramEnd"/>
+    </w:p>
+    <w:p>
+      <w:pPr>
+        <w:pStyle w:val="ListParagraph"/>
+        <w:numPr>
+          <w:ilvl w:val="0"/>
+          <w:numId w:val="3"/>
+        </w:numPr>
+      </w:pPr>
+      <w:r>
+        <w:t xml:space="preserve">Shutdown pi and move to </w:t>
+      </w:r>
+      <w:proofErr w:type="gramStart"/>
+      <w:r>
+        <w:t>desk</w:t>
+      </w:r>
+      <w:proofErr w:type="gramEnd"/>
+    </w:p>
+    <w:p>
+      <w:pPr>
+        <w:pStyle w:val="ListParagraph"/>
+        <w:numPr>
+          <w:ilvl w:val="0"/>
+          <w:numId w:val="3"/>
+        </w:numPr>
+      </w:pPr>
+      <w:r>
+        <w:t xml:space="preserve">Identify local IP address of pi over </w:t>
+      </w:r>
+      <w:proofErr w:type="gramStart"/>
+      <w:r>
+        <w:t>WiFi</w:t>
+      </w:r>
+      <w:proofErr w:type="gramEnd"/>
+    </w:p>
+    <w:p>
+      <w:pPr>
+        <w:pStyle w:val="ListParagraph"/>
+        <w:numPr>
+          <w:ilvl w:val="0"/>
+          <w:numId w:val="3"/>
+        </w:numPr>
+      </w:pPr>
+      <w:r>
+        <w:t xml:space="preserve">Set up forwarding of port 22 to pi’s IP </w:t>
+      </w:r>
+      <w:proofErr w:type="gramStart"/>
+      <w:r>
+        <w:t>address</w:t>
+      </w:r>
+      <w:proofErr w:type="gramEnd"/>
+    </w:p>
+    <w:p>
+      <w:pPr>
+        <w:pStyle w:val="ListParagraph"/>
+        <w:numPr>
+          <w:ilvl w:val="0"/>
+          <w:numId w:val="3"/>
+        </w:numPr>
+      </w:pPr>
+      <w:r>
+        <w:t xml:space="preserve">Test </w:t>
+      </w:r>
+      <w:proofErr w:type="spellStart"/>
+      <w:r>
+        <w:t>ssh</w:t>
+      </w:r>
+      <w:proofErr w:type="spellEnd"/>
+      <w:r>
+        <w:t xml:space="preserve"> connection to 7west.ddns.net</w:t>
+      </w:r>
+    </w:p>
+    <w:p>
+      <w:pPr>
+        <w:pStyle w:val="ListParagraph"/>
+        <w:numPr>
+          <w:ilvl w:val="0"/>
+          <w:numId w:val="3"/>
         </w:numPr>
         <w:rPr>
           <w:b/>
@@ -577,7 +783,86 @@
           <w:bCs/>
           <w:u w:val="single"/>
         </w:rPr>
-        <w:t>Power up both Picos at the same time</w:t>
+        <w:t>AFTER THE TEST</w:t>
+      </w:r>
+    </w:p>
+    <w:p>
+      <w:pPr>
+        <w:pStyle w:val="ListParagraph"/>
+        <w:numPr>
+          <w:ilvl w:val="1"/>
+          <w:numId w:val="3"/>
+        </w:numPr>
+      </w:pPr>
+      <w:r>
+        <w:t xml:space="preserve">Retrieve logs and transfer to </w:t>
+      </w:r>
+      <w:r>
+        <w:rPr>
+          <w:rFonts w:ascii="Courier New" w:hAnsi="Courier New" w:cs="Courier New"/>
+        </w:rPr>
+        <w:t>/media/pi/Elements/</w:t>
+      </w:r>
+      <w:proofErr w:type="spellStart"/>
+      <w:r>
+        <w:rPr>
+          <w:rFonts w:ascii="Courier New" w:hAnsi="Courier New" w:cs="Courier New"/>
+        </w:rPr>
+        <w:t>gdrive</w:t>
+      </w:r>
+      <w:proofErr w:type="spellEnd"/>
+      <w:r>
+        <w:t xml:space="preserve"> </w:t>
+      </w:r>
+      <w:proofErr w:type="gramStart"/>
+      <w:r>
+        <w:t>folder</w:t>
+      </w:r>
+      <w:proofErr w:type="gramEnd"/>
+    </w:p>
+    <w:p>
+      <w:pPr>
+        <w:pStyle w:val="ListParagraph"/>
+        <w:numPr>
+          <w:ilvl w:val="1"/>
+          <w:numId w:val="3"/>
+        </w:numPr>
+      </w:pPr>
+      <w:r>
+        <w:t xml:space="preserve">Disable </w:t>
+      </w:r>
+      <w:proofErr w:type="spellStart"/>
+      <w:r>
+        <w:t>wifi</w:t>
+      </w:r>
+      <w:proofErr w:type="spellEnd"/>
+      <w:r>
+        <w:t xml:space="preserve">, port </w:t>
+      </w:r>
+      <w:proofErr w:type="gramStart"/>
+      <w:r>
+        <w:t>forwarding</w:t>
+      </w:r>
+      <w:proofErr w:type="gramEnd"/>
+    </w:p>
+    <w:p>
+      <w:pPr>
+        <w:pStyle w:val="NotesHeading"/>
+      </w:pPr>
+      <w:r>
+        <w:t>Test Steps</w:t>
+      </w:r>
+    </w:p>
+    <w:p>
+      <w:pPr>
+        <w:pStyle w:val="ListParagraph"/>
+        <w:numPr>
+          <w:ilvl w:val="0"/>
+          <w:numId w:val="2"/>
+        </w:numPr>
+      </w:pPr>
+      <w:r>
+        <w:t>Test Startup:</w:t>
       </w:r>
     </w:p>
     <w:p>
@@ -588,14 +873,62 @@
           <w:numId w:val="2"/>
         </w:numPr>
         <w:rPr>
-          <w:rFonts w:ascii="Courier New" w:hAnsi="Courier New" w:cs="Courier New"/>
-        </w:rPr>
-      </w:pPr>
-      <w:r>
-        <w:rPr>
-          <w:rFonts w:ascii="Courier New" w:hAnsi="Courier New" w:cs="Courier New"/>
-        </w:rPr>
-        <w:t>startLog(“4-1-21-adriano”)</w:t>
+          <w:b/>
+          <w:bCs/>
+          <w:u w:val="single"/>
+        </w:rPr>
+      </w:pPr>
+      <w:r>
+        <w:rPr>
+          <w:b/>
+          <w:bCs/>
+          <w:u w:val="single"/>
+        </w:rPr>
+        <w:t xml:space="preserve">Power up both </w:t>
+      </w:r>
+      <w:proofErr w:type="spellStart"/>
+      <w:r>
+        <w:rPr>
+          <w:b/>
+          <w:bCs/>
+          <w:u w:val="single"/>
+        </w:rPr>
+        <w:t>Picos</w:t>
+      </w:r>
+      <w:proofErr w:type="spellEnd"/>
+      <w:r>
+        <w:rPr>
+          <w:b/>
+          <w:bCs/>
+          <w:u w:val="single"/>
+        </w:rPr>
+        <w:t xml:space="preserve"> at the same time</w:t>
+      </w:r>
+    </w:p>
+    <w:p>
+      <w:pPr>
+        <w:pStyle w:val="ListParagraph"/>
+        <w:numPr>
+          <w:ilvl w:val="1"/>
+          <w:numId w:val="2"/>
+        </w:numPr>
+        <w:rPr>
+          <w:rFonts w:ascii="Courier New" w:hAnsi="Courier New" w:cs="Courier New"/>
+        </w:rPr>
+      </w:pPr>
+      <w:proofErr w:type="spellStart"/>
+      <w:r>
+        <w:rPr>
+          <w:rFonts w:ascii="Courier New" w:hAnsi="Courier New" w:cs="Courier New"/>
+        </w:rPr>
+        <w:t>startLog</w:t>
+      </w:r>
+      <w:proofErr w:type="spellEnd"/>
+      <w:r>
+        <w:rPr>
+          <w:rFonts w:ascii="Courier New" w:hAnsi="Courier New" w:cs="Courier New"/>
+        </w:rPr>
+        <w:t>(“4-1-21-adriano”)</w:t>
       </w:r>
     </w:p>
     <w:p>
@@ -613,8 +946,16 @@
         <w:rPr>
           <w:rFonts w:cstheme="minorHAnsi"/>
         </w:rPr>
-        <w:t>change the name and date</w:t>
-      </w:r>
+        <w:t xml:space="preserve">change the name and </w:t>
+      </w:r>
+      <w:proofErr w:type="gramStart"/>
+      <w:r>
+        <w:rPr>
+          <w:rFonts w:cstheme="minorHAnsi"/>
+        </w:rPr>
+        <w:t>date</w:t>
+      </w:r>
+      <w:proofErr w:type="gramEnd"/>
     </w:p>
     <w:p>
       <w:pPr>
@@ -639,11 +980,27 @@
           <w:rFonts w:ascii="Courier New" w:hAnsi="Courier New" w:cs="Courier New"/>
         </w:rPr>
       </w:pPr>
-      <w:r>
-        <w:rPr>
-          <w:rFonts w:ascii="Courier New" w:hAnsi="Courier New" w:cs="Courier New"/>
-        </w:rPr>
-        <w:t>logEntry(“Across the room – 4m”)</w:t>
+      <w:proofErr w:type="spellStart"/>
+      <w:proofErr w:type="gramStart"/>
+      <w:r>
+        <w:rPr>
+          <w:rFonts w:ascii="Courier New" w:hAnsi="Courier New" w:cs="Courier New"/>
+        </w:rPr>
+        <w:t>logEntry</w:t>
+      </w:r>
+      <w:proofErr w:type="spellEnd"/>
+      <w:r>
+        <w:rPr>
+          <w:rFonts w:ascii="Courier New" w:hAnsi="Courier New" w:cs="Courier New"/>
+        </w:rPr>
+        <w:t>(</w:t>
+      </w:r>
+      <w:proofErr w:type="gramEnd"/>
+      <w:r>
+        <w:rPr>
+          <w:rFonts w:ascii="Courier New" w:hAnsi="Courier New" w:cs="Courier New"/>
+        </w:rPr>
+        <w:t>“Across the room – 4m”)</w:t>
       </w:r>
     </w:p>
     <w:p>
@@ -669,11 +1026,27 @@
           <w:rFonts w:ascii="Courier New" w:hAnsi="Courier New" w:cs="Courier New"/>
         </w:rPr>
       </w:pPr>
-      <w:r>
-        <w:rPr>
-          <w:rFonts w:ascii="Courier New" w:hAnsi="Courier New" w:cs="Courier New"/>
-        </w:rPr>
-        <w:t>defaultConfig()</w:t>
+      <w:proofErr w:type="spellStart"/>
+      <w:proofErr w:type="gramStart"/>
+      <w:r>
+        <w:rPr>
+          <w:rFonts w:ascii="Courier New" w:hAnsi="Courier New" w:cs="Courier New"/>
+        </w:rPr>
+        <w:t>defaultConfig</w:t>
+      </w:r>
+      <w:proofErr w:type="spellEnd"/>
+      <w:r>
+        <w:rPr>
+          <w:rFonts w:ascii="Courier New" w:hAnsi="Courier New" w:cs="Courier New"/>
+        </w:rPr>
+        <w:t>(</w:t>
+      </w:r>
+      <w:proofErr w:type="gramEnd"/>
+      <w:r>
+        <w:rPr>
+          <w:rFonts w:ascii="Courier New" w:hAnsi="Courier New" w:cs="Courier New"/>
+        </w:rPr>
+        <w:t>)</w:t>
       </w:r>
     </w:p>
     <w:p>
@@ -684,11 +1057,27 @@
           <w:numId w:val="1"/>
         </w:numPr>
       </w:pPr>
-      <w:r>
-        <w:rPr>
-          <w:rFonts w:ascii="Courier New" w:hAnsi="Courier New" w:cs="Courier New"/>
-        </w:rPr>
-        <w:t>sendTest()</w:t>
+      <w:proofErr w:type="spellStart"/>
+      <w:proofErr w:type="gramStart"/>
+      <w:r>
+        <w:rPr>
+          <w:rFonts w:ascii="Courier New" w:hAnsi="Courier New" w:cs="Courier New"/>
+        </w:rPr>
+        <w:t>sendTest</w:t>
+      </w:r>
+      <w:proofErr w:type="spellEnd"/>
+      <w:r>
+        <w:rPr>
+          <w:rFonts w:ascii="Courier New" w:hAnsi="Courier New" w:cs="Courier New"/>
+        </w:rPr>
+        <w:t>(</w:t>
+      </w:r>
+      <w:proofErr w:type="gramEnd"/>
+      <w:r>
+        <w:rPr>
+          <w:rFonts w:ascii="Courier New" w:hAnsi="Courier New" w:cs="Courier New"/>
+        </w:rPr>
+        <w:t>)</w:t>
       </w:r>
       <w:r>
         <w:t xml:space="preserve"> (Adriano once, Camille once)</w:t>
@@ -705,11 +1094,27 @@
           <w:rFonts w:ascii="Courier New" w:hAnsi="Courier New" w:cs="Courier New"/>
         </w:rPr>
       </w:pPr>
-      <w:r>
-        <w:rPr>
-          <w:rFonts w:ascii="Courier New" w:hAnsi="Courier New" w:cs="Courier New"/>
-        </w:rPr>
-        <w:t>speedConfig()</w:t>
+      <w:proofErr w:type="spellStart"/>
+      <w:proofErr w:type="gramStart"/>
+      <w:r>
+        <w:rPr>
+          <w:rFonts w:ascii="Courier New" w:hAnsi="Courier New" w:cs="Courier New"/>
+        </w:rPr>
+        <w:t>speedConfig</w:t>
+      </w:r>
+      <w:proofErr w:type="spellEnd"/>
+      <w:r>
+        <w:rPr>
+          <w:rFonts w:ascii="Courier New" w:hAnsi="Courier New" w:cs="Courier New"/>
+        </w:rPr>
+        <w:t>(</w:t>
+      </w:r>
+      <w:proofErr w:type="gramEnd"/>
+      <w:r>
+        <w:rPr>
+          <w:rFonts w:ascii="Courier New" w:hAnsi="Courier New" w:cs="Courier New"/>
+        </w:rPr>
+        <w:t>)</w:t>
       </w:r>
     </w:p>
     <w:p>
@@ -720,11 +1125,27 @@
           <w:numId w:val="1"/>
         </w:numPr>
       </w:pPr>
-      <w:r>
-        <w:rPr>
-          <w:rFonts w:ascii="Courier New" w:hAnsi="Courier New" w:cs="Courier New"/>
-        </w:rPr>
-        <w:t>sendTest()</w:t>
+      <w:proofErr w:type="spellStart"/>
+      <w:proofErr w:type="gramStart"/>
+      <w:r>
+        <w:rPr>
+          <w:rFonts w:ascii="Courier New" w:hAnsi="Courier New" w:cs="Courier New"/>
+        </w:rPr>
+        <w:t>sendTest</w:t>
+      </w:r>
+      <w:proofErr w:type="spellEnd"/>
+      <w:r>
+        <w:rPr>
+          <w:rFonts w:ascii="Courier New" w:hAnsi="Courier New" w:cs="Courier New"/>
+        </w:rPr>
+        <w:t>(</w:t>
+      </w:r>
+      <w:proofErr w:type="gramEnd"/>
+      <w:r>
+        <w:rPr>
+          <w:rFonts w:ascii="Courier New" w:hAnsi="Courier New" w:cs="Courier New"/>
+        </w:rPr>
+        <w:t>)</w:t>
       </w:r>
       <w:r>
         <w:t xml:space="preserve"> (Adriano once, Camille once)</w:t>
@@ -745,19 +1166,7 @@
         <w:rPr>
           <w:rFonts w:ascii="Courier New" w:hAnsi="Courier New" w:cs="Courier New"/>
         </w:rPr>
-        <w:t>rangeCofig</w:t>
-      </w:r>
-      <w:r>
-        <w:rPr>
-          <w:rFonts w:ascii="Courier New" w:hAnsi="Courier New" w:cs="Courier New"/>
-        </w:rPr>
-        <w:t>1</w:t>
-      </w:r>
-      <w:r>
-        <w:rPr>
-          <w:rFonts w:ascii="Courier New" w:hAnsi="Courier New" w:cs="Courier New"/>
-        </w:rPr>
-        <w:t>()</w:t>
+        <w:t>rangeCofig1()</w:t>
       </w:r>
     </w:p>
     <w:p>
@@ -768,11 +1177,27 @@
           <w:numId w:val="1"/>
         </w:numPr>
       </w:pPr>
-      <w:r>
-        <w:rPr>
-          <w:rFonts w:ascii="Courier New" w:hAnsi="Courier New" w:cs="Courier New"/>
-        </w:rPr>
-        <w:t>sendTest()</w:t>
+      <w:proofErr w:type="spellStart"/>
+      <w:proofErr w:type="gramStart"/>
+      <w:r>
+        <w:rPr>
+          <w:rFonts w:ascii="Courier New" w:hAnsi="Courier New" w:cs="Courier New"/>
+        </w:rPr>
+        <w:t>sendTest</w:t>
+      </w:r>
+      <w:proofErr w:type="spellEnd"/>
+      <w:r>
+        <w:rPr>
+          <w:rFonts w:ascii="Courier New" w:hAnsi="Courier New" w:cs="Courier New"/>
+        </w:rPr>
+        <w:t>(</w:t>
+      </w:r>
+      <w:proofErr w:type="gramEnd"/>
+      <w:r>
+        <w:rPr>
+          <w:rFonts w:ascii="Courier New" w:hAnsi="Courier New" w:cs="Courier New"/>
+        </w:rPr>
+        <w:t>)</w:t>
       </w:r>
       <w:r>
         <w:t xml:space="preserve"> (Adriano once, Camille once)</w:t>
@@ -793,19 +1218,7 @@
         <w:rPr>
           <w:rFonts w:ascii="Courier New" w:hAnsi="Courier New" w:cs="Courier New"/>
         </w:rPr>
-        <w:t>rangeCofig</w:t>
-      </w:r>
-      <w:r>
-        <w:rPr>
-          <w:rFonts w:ascii="Courier New" w:hAnsi="Courier New" w:cs="Courier New"/>
-        </w:rPr>
-        <w:t>2</w:t>
-      </w:r>
-      <w:r>
-        <w:rPr>
-          <w:rFonts w:ascii="Courier New" w:hAnsi="Courier New" w:cs="Courier New"/>
-        </w:rPr>
-        <w:t>()</w:t>
+        <w:t>rangeCofig2()</w:t>
       </w:r>
     </w:p>
     <w:p>
@@ -816,11 +1229,27 @@
           <w:numId w:val="1"/>
         </w:numPr>
       </w:pPr>
-      <w:r>
-        <w:rPr>
-          <w:rFonts w:ascii="Courier New" w:hAnsi="Courier New" w:cs="Courier New"/>
-        </w:rPr>
-        <w:t>sendTest()</w:t>
+      <w:proofErr w:type="spellStart"/>
+      <w:proofErr w:type="gramStart"/>
+      <w:r>
+        <w:rPr>
+          <w:rFonts w:ascii="Courier New" w:hAnsi="Courier New" w:cs="Courier New"/>
+        </w:rPr>
+        <w:t>sendTest</w:t>
+      </w:r>
+      <w:proofErr w:type="spellEnd"/>
+      <w:r>
+        <w:rPr>
+          <w:rFonts w:ascii="Courier New" w:hAnsi="Courier New" w:cs="Courier New"/>
+        </w:rPr>
+        <w:t>(</w:t>
+      </w:r>
+      <w:proofErr w:type="gramEnd"/>
+      <w:r>
+        <w:rPr>
+          <w:rFonts w:ascii="Courier New" w:hAnsi="Courier New" w:cs="Courier New"/>
+        </w:rPr>
+        <w:t>)</w:t>
       </w:r>
       <w:r>
         <w:t xml:space="preserve"> (Adriano once, Camille once)</w:t>
@@ -845,34 +1274,64 @@
         </w:rPr>
         <w:t xml:space="preserve">if neither </w:t>
       </w:r>
+      <w:proofErr w:type="spellStart"/>
       <w:r>
         <w:rPr>
           <w:rFonts w:ascii="Courier New" w:hAnsi="Courier New" w:cs="Courier New"/>
           <w:i/>
           <w:iCs/>
         </w:rPr>
-        <w:t>rangeConfig#</w:t>
-      </w:r>
-      <w:r>
-        <w:rPr>
+        <w:t>rangeConfig</w:t>
+      </w:r>
+      <w:proofErr w:type="spellEnd"/>
+      <w:r>
+        <w:rPr>
+          <w:rFonts w:ascii="Courier New" w:hAnsi="Courier New" w:cs="Courier New"/>
           <w:i/>
           <w:iCs/>
         </w:rPr>
-        <w:t xml:space="preserve"> work, enter </w:t>
-      </w:r>
-      <w:r>
-        <w:rPr>
-          <w:rFonts w:ascii="Courier New" w:hAnsi="Courier New" w:cs="Courier New"/>
+        <w:t>#</w:t>
+      </w:r>
+      <w:r>
+        <w:rPr>
           <w:i/>
           <w:iCs/>
         </w:rPr>
-        <w:t>setBoostPower(True)</w:t>
-      </w:r>
-      <w:r>
-        <w:rPr>
+        <w:t xml:space="preserve"> work, enter </w:t>
+      </w:r>
+      <w:proofErr w:type="spellStart"/>
+      <w:proofErr w:type="gramStart"/>
+      <w:r>
+        <w:rPr>
+          <w:rFonts w:ascii="Courier New" w:hAnsi="Courier New" w:cs="Courier New"/>
           <w:i/>
           <w:iCs/>
         </w:rPr>
+        <w:t>setBoostPower</w:t>
+      </w:r>
+      <w:proofErr w:type="spellEnd"/>
+      <w:r>
+        <w:rPr>
+          <w:rFonts w:ascii="Courier New" w:hAnsi="Courier New" w:cs="Courier New"/>
+          <w:i/>
+          <w:iCs/>
+        </w:rPr>
+        <w:t>(</w:t>
+      </w:r>
+      <w:proofErr w:type="gramEnd"/>
+      <w:r>
+        <w:rPr>
+          <w:rFonts w:ascii="Courier New" w:hAnsi="Courier New" w:cs="Courier New"/>
+          <w:i/>
+          <w:iCs/>
+        </w:rPr>
+        <w:t>True)</w:t>
+      </w:r>
+      <w:r>
+        <w:rPr>
+          <w:i/>
+          <w:iCs/>
+        </w:rPr>
         <w:t xml:space="preserve"> and try again</w:t>
       </w:r>
     </w:p>
@@ -902,11 +1361,27 @@
           <w:rFonts w:ascii="Courier New" w:hAnsi="Courier New" w:cs="Courier New"/>
         </w:rPr>
       </w:pPr>
-      <w:r>
-        <w:rPr>
-          <w:rFonts w:ascii="Courier New" w:hAnsi="Courier New" w:cs="Courier New"/>
-        </w:rPr>
-        <w:t>logEntry(“Desk to car - 40m”)</w:t>
+      <w:proofErr w:type="spellStart"/>
+      <w:proofErr w:type="gramStart"/>
+      <w:r>
+        <w:rPr>
+          <w:rFonts w:ascii="Courier New" w:hAnsi="Courier New" w:cs="Courier New"/>
+        </w:rPr>
+        <w:t>logEntry</w:t>
+      </w:r>
+      <w:proofErr w:type="spellEnd"/>
+      <w:r>
+        <w:rPr>
+          <w:rFonts w:ascii="Courier New" w:hAnsi="Courier New" w:cs="Courier New"/>
+        </w:rPr>
+        <w:t>(</w:t>
+      </w:r>
+      <w:proofErr w:type="gramEnd"/>
+      <w:r>
+        <w:rPr>
+          <w:rFonts w:ascii="Courier New" w:hAnsi="Courier New" w:cs="Courier New"/>
+        </w:rPr>
+        <w:t>“Desk to car - 40m”)</w:t>
       </w:r>
     </w:p>
     <w:p>
@@ -930,8 +1405,13 @@
         </w:numPr>
       </w:pPr>
       <w:r>
-        <w:t>Desk to leasing office, through buildings</w:t>
-      </w:r>
+        <w:t xml:space="preserve">Desk to leasing office, through </w:t>
+      </w:r>
+      <w:proofErr w:type="gramStart"/>
+      <w:r>
+        <w:t>buildings</w:t>
+      </w:r>
+      <w:proofErr w:type="gramEnd"/>
     </w:p>
     <w:p>
       <w:pPr>
@@ -944,11 +1424,27 @@
           <w:rFonts w:ascii="Courier New" w:hAnsi="Courier New" w:cs="Courier New"/>
         </w:rPr>
       </w:pPr>
-      <w:r>
-        <w:rPr>
-          <w:rFonts w:ascii="Courier New" w:hAnsi="Courier New" w:cs="Courier New"/>
-        </w:rPr>
-        <w:t>logEntry(“Desk to office, through buildings – 140m”)</w:t>
+      <w:proofErr w:type="spellStart"/>
+      <w:proofErr w:type="gramStart"/>
+      <w:r>
+        <w:rPr>
+          <w:rFonts w:ascii="Courier New" w:hAnsi="Courier New" w:cs="Courier New"/>
+        </w:rPr>
+        <w:t>logEntry</w:t>
+      </w:r>
+      <w:proofErr w:type="spellEnd"/>
+      <w:r>
+        <w:rPr>
+          <w:rFonts w:ascii="Courier New" w:hAnsi="Courier New" w:cs="Courier New"/>
+        </w:rPr>
+        <w:t>(</w:t>
+      </w:r>
+      <w:proofErr w:type="gramEnd"/>
+      <w:r>
+        <w:rPr>
+          <w:rFonts w:ascii="Courier New" w:hAnsi="Courier New" w:cs="Courier New"/>
+        </w:rPr>
+        <w:t>“Desk to office, through buildings – 140m”)</w:t>
       </w:r>
     </w:p>
     <w:p>
@@ -986,11 +1482,27 @@
           <w:rFonts w:ascii="Courier New" w:hAnsi="Courier New" w:cs="Courier New"/>
         </w:rPr>
       </w:pPr>
-      <w:r>
-        <w:rPr>
-          <w:rFonts w:ascii="Courier New" w:hAnsi="Courier New" w:cs="Courier New"/>
-        </w:rPr>
-        <w:t>logEntry(“Desk to Mill Rd merge, through buildings – 370m”)</w:t>
+      <w:proofErr w:type="spellStart"/>
+      <w:proofErr w:type="gramStart"/>
+      <w:r>
+        <w:rPr>
+          <w:rFonts w:ascii="Courier New" w:hAnsi="Courier New" w:cs="Courier New"/>
+        </w:rPr>
+        <w:t>logEntry</w:t>
+      </w:r>
+      <w:proofErr w:type="spellEnd"/>
+      <w:r>
+        <w:rPr>
+          <w:rFonts w:ascii="Courier New" w:hAnsi="Courier New" w:cs="Courier New"/>
+        </w:rPr>
+        <w:t>(</w:t>
+      </w:r>
+      <w:proofErr w:type="gramEnd"/>
+      <w:r>
+        <w:rPr>
+          <w:rFonts w:ascii="Courier New" w:hAnsi="Courier New" w:cs="Courier New"/>
+        </w:rPr>
+        <w:t>“Desk to Mill Rd merge, through buildings – 370m”)</w:t>
       </w:r>
     </w:p>
     <w:p>
@@ -1014,8 +1526,13 @@
         </w:numPr>
       </w:pPr>
       <w:r>
-        <w:t>this will probably not work</w:t>
-      </w:r>
+        <w:t xml:space="preserve">this will probably not </w:t>
+      </w:r>
+      <w:proofErr w:type="gramStart"/>
+      <w:r>
+        <w:t>work</w:t>
+      </w:r>
+      <w:proofErr w:type="gramEnd"/>
     </w:p>
     <w:sectPr>
       <w:pgSz w:w="12240" w:h="15840"/>
@@ -1255,11 +1772,127 @@
       </w:rPr>
     </w:lvl>
   </w:abstractNum>
+  <w:abstractNum w:abstractNumId="2" w15:restartNumberingAfterBreak="0">
+    <w:nsid w:val="703503F1"/>
+    <w:multiLevelType w:val="hybridMultilevel"/>
+    <w:tmpl w:val="A9E8A024"/>
+    <w:lvl w:ilvl="0" w:tplc="04090001">
+      <w:start w:val="1"/>
+      <w:numFmt w:val="bullet"/>
+      <w:lvlText w:val=""/>
+      <w:lvlJc w:val="left"/>
+      <w:pPr>
+        <w:ind w:left="720" w:hanging="360"/>
+      </w:pPr>
+      <w:rPr>
+        <w:rFonts w:ascii="Symbol" w:hAnsi="Symbol" w:hint="default"/>
+      </w:rPr>
+    </w:lvl>
+    <w:lvl w:ilvl="1" w:tplc="04090003">
+      <w:start w:val="1"/>
+      <w:numFmt w:val="bullet"/>
+      <w:lvlText w:val="o"/>
+      <w:lvlJc w:val="left"/>
+      <w:pPr>
+        <w:ind w:left="1440" w:hanging="360"/>
+      </w:pPr>
+      <w:rPr>
+        <w:rFonts w:ascii="Courier New" w:hAnsi="Courier New" w:cs="Courier New" w:hint="default"/>
+      </w:rPr>
+    </w:lvl>
+    <w:lvl w:ilvl="2" w:tplc="04090005" w:tentative="1">
+      <w:start w:val="1"/>
+      <w:numFmt w:val="bullet"/>
+      <w:lvlText w:val=""/>
+      <w:lvlJc w:val="left"/>
+      <w:pPr>
+        <w:ind w:left="2160" w:hanging="360"/>
+      </w:pPr>
+      <w:rPr>
+        <w:rFonts w:ascii="Wingdings" w:hAnsi="Wingdings" w:hint="default"/>
+      </w:rPr>
+    </w:lvl>
+    <w:lvl w:ilvl="3" w:tplc="04090001" w:tentative="1">
+      <w:start w:val="1"/>
+      <w:numFmt w:val="bullet"/>
+      <w:lvlText w:val=""/>
+      <w:lvlJc w:val="left"/>
+      <w:pPr>
+        <w:ind w:left="2880" w:hanging="360"/>
+      </w:pPr>
+      <w:rPr>
+        <w:rFonts w:ascii="Symbol" w:hAnsi="Symbol" w:hint="default"/>
+      </w:rPr>
+    </w:lvl>
+    <w:lvl w:ilvl="4" w:tplc="04090003" w:tentative="1">
+      <w:start w:val="1"/>
+      <w:numFmt w:val="bullet"/>
+      <w:lvlText w:val="o"/>
+      <w:lvlJc w:val="left"/>
+      <w:pPr>
+        <w:ind w:left="3600" w:hanging="360"/>
+      </w:pPr>
+      <w:rPr>
+        <w:rFonts w:ascii="Courier New" w:hAnsi="Courier New" w:cs="Courier New" w:hint="default"/>
+      </w:rPr>
+    </w:lvl>
+    <w:lvl w:ilvl="5" w:tplc="04090005" w:tentative="1">
+      <w:start w:val="1"/>
+      <w:numFmt w:val="bullet"/>
+      <w:lvlText w:val=""/>
+      <w:lvlJc w:val="left"/>
+      <w:pPr>
+        <w:ind w:left="4320" w:hanging="360"/>
+      </w:pPr>
+      <w:rPr>
+        <w:rFonts w:ascii="Wingdings" w:hAnsi="Wingdings" w:hint="default"/>
+      </w:rPr>
+    </w:lvl>
+    <w:lvl w:ilvl="6" w:tplc="04090001" w:tentative="1">
+      <w:start w:val="1"/>
+      <w:numFmt w:val="bullet"/>
+      <w:lvlText w:val=""/>
+      <w:lvlJc w:val="left"/>
+      <w:pPr>
+        <w:ind w:left="5040" w:hanging="360"/>
+      </w:pPr>
+      <w:rPr>
+        <w:rFonts w:ascii="Symbol" w:hAnsi="Symbol" w:hint="default"/>
+      </w:rPr>
+    </w:lvl>
+    <w:lvl w:ilvl="7" w:tplc="04090003" w:tentative="1">
+      <w:start w:val="1"/>
+      <w:numFmt w:val="bullet"/>
+      <w:lvlText w:val="o"/>
+      <w:lvlJc w:val="left"/>
+      <w:pPr>
+        <w:ind w:left="5760" w:hanging="360"/>
+      </w:pPr>
+      <w:rPr>
+        <w:rFonts w:ascii="Courier New" w:hAnsi="Courier New" w:cs="Courier New" w:hint="default"/>
+      </w:rPr>
+    </w:lvl>
+    <w:lvl w:ilvl="8" w:tplc="04090005" w:tentative="1">
+      <w:start w:val="1"/>
+      <w:numFmt w:val="bullet"/>
+      <w:lvlText w:val=""/>
+      <w:lvlJc w:val="left"/>
+      <w:pPr>
+        <w:ind w:left="6480" w:hanging="360"/>
+      </w:pPr>
+      <w:rPr>
+        <w:rFonts w:ascii="Wingdings" w:hAnsi="Wingdings" w:hint="default"/>
+      </w:rPr>
+    </w:lvl>
+  </w:abstractNum>
   <w:num w:numId="1">
     <w:abstractNumId w:val="1"/>
   </w:num>
   <w:num w:numId="2">
     <w:abstractNumId w:val="0"/>
+  </w:num>
+  <w:num w:numId="3">
+    <w:abstractNumId w:val="2"/>
   </w:num>
 </w:numbering>
 </file>
@@ -2032,4 +2665,16 @@
     </a:ext>
   </a:extLst>
 </a:theme>
+</file>
+
+<file path=customXml/item1.xml><?xml version="1.0" encoding="utf-8"?>
+<b:Sources xmlns:b="http://schemas.openxmlformats.org/officeDocument/2006/bibliography" xmlns="http://schemas.openxmlformats.org/officeDocument/2006/bibliography" SelectedStyle="\APASixthEditionOfficeOnline.xsl" StyleName="APA" Version="6"/>
+</file>
+
+<file path=customXml/itemProps1.xml><?xml version="1.0" encoding="utf-8"?>
+<ds:datastoreItem xmlns:ds="http://schemas.openxmlformats.org/officeDocument/2006/customXml" ds:itemID="{6A143213-54D5-44D6-814A-7B2A0E2C893A}">
+  <ds:schemaRefs>
+    <ds:schemaRef ds:uri="http://schemas.openxmlformats.org/officeDocument/2006/bibliography"/>
+  </ds:schemaRefs>
+</ds:datastoreItem>
 </file>
</xml_diff>

<commit_message>
tuned preset configs because they weren't working before
</commit_message>
<xml_diff>
--- a/Test Plan.docx
+++ b/Test Plan.docx
@@ -28,17 +28,8 @@
           <w:sz w:val="24"/>
           <w:szCs w:val="24"/>
         </w:rPr>
-        <w:t xml:space="preserve">Radio goes from transmitter to </w:t>
-      </w:r>
-      <w:proofErr w:type="gramStart"/>
-      <w:r>
-        <w:rPr>
-          <w:sz w:val="24"/>
-          <w:szCs w:val="24"/>
-        </w:rPr>
-        <w:t>receiver</w:t>
-      </w:r>
-      <w:proofErr w:type="gramEnd"/>
+        <w:t>Radio goes from transmitter to receiver</w:t>
+      </w:r>
     </w:p>
     <w:p>
       <w:pPr>
@@ -58,17 +49,8 @@
           <w:sz w:val="24"/>
           <w:szCs w:val="24"/>
         </w:rPr>
-        <w:t xml:space="preserve">Transmitter has no knowledge of Receiver, where Receiver is, or if Receiver received the </w:t>
-      </w:r>
-      <w:proofErr w:type="gramStart"/>
-      <w:r>
-        <w:rPr>
-          <w:sz w:val="24"/>
-          <w:szCs w:val="24"/>
-        </w:rPr>
-        <w:t>message</w:t>
-      </w:r>
-      <w:proofErr w:type="gramEnd"/>
+        <w:t>Transmitter has no knowledge of Receiver, where Receiver is, or if Receiver received the message</w:t>
+      </w:r>
     </w:p>
     <w:p>
       <w:pPr>
@@ -450,17 +432,8 @@
           <w:sz w:val="24"/>
           <w:szCs w:val="24"/>
         </w:rPr>
-        <w:t xml:space="preserve"> on transmission speed (bigger </w:t>
-      </w:r>
-      <w:proofErr w:type="gramStart"/>
-      <w:r>
-        <w:rPr>
-          <w:sz w:val="24"/>
-          <w:szCs w:val="24"/>
-        </w:rPr>
-        <w:t>is better)</w:t>
-      </w:r>
-      <w:proofErr w:type="gramEnd"/>
+        <w:t xml:space="preserve"> on transmission speed (bigger is better)</w:t>
+      </w:r>
     </w:p>
     <w:p>
       <w:pPr>
@@ -525,17 +498,8 @@
           <w:sz w:val="24"/>
           <w:szCs w:val="24"/>
         </w:rPr>
-        <w:t xml:space="preserve"> is speed vs </w:t>
-      </w:r>
-      <w:proofErr w:type="gramStart"/>
-      <w:r>
-        <w:rPr>
-          <w:sz w:val="24"/>
-          <w:szCs w:val="24"/>
-        </w:rPr>
-        <w:t>range</w:t>
-      </w:r>
-      <w:proofErr w:type="gramEnd"/>
+        <w:t xml:space="preserve"> is speed vs range</w:t>
+      </w:r>
     </w:p>
     <w:p>
       <w:pPr>
@@ -588,13 +552,8 @@
         </w:numPr>
       </w:pPr>
       <w:r>
-        <w:t xml:space="preserve">All tests will go both </w:t>
-      </w:r>
-      <w:proofErr w:type="gramStart"/>
-      <w:r>
-        <w:t>ways</w:t>
-      </w:r>
-      <w:proofErr w:type="gramEnd"/>
+        <w:t>All tests will go both ways</w:t>
+      </w:r>
     </w:p>
     <w:p>
       <w:pPr>
@@ -605,15 +564,7 @@
         </w:numPr>
       </w:pPr>
       <w:r>
-        <w:t xml:space="preserve">Both radios </w:t>
-      </w:r>
-      <w:proofErr w:type="gramStart"/>
-      <w:r>
-        <w:t>have to</w:t>
-      </w:r>
-      <w:proofErr w:type="gramEnd"/>
-      <w:r>
-        <w:t xml:space="preserve"> have the same configs to work</w:t>
+        <w:t>Both radios have to have the same configs to work</w:t>
       </w:r>
     </w:p>
     <w:p>
@@ -627,19 +578,11 @@
       <w:r>
         <w:t xml:space="preserve">If you are lost type </w:t>
       </w:r>
-      <w:proofErr w:type="gramStart"/>
-      <w:r>
-        <w:rPr>
-          <w:rFonts w:ascii="Courier New" w:hAnsi="Courier New" w:cs="Courier New"/>
-        </w:rPr>
-        <w:t>intro(</w:t>
-      </w:r>
-      <w:proofErr w:type="gramEnd"/>
-      <w:r>
-        <w:rPr>
-          <w:rFonts w:ascii="Courier New" w:hAnsi="Courier New" w:cs="Courier New"/>
-        </w:rPr>
-        <w:t>)</w:t>
+      <w:r>
+        <w:rPr>
+          <w:rFonts w:ascii="Courier New" w:hAnsi="Courier New" w:cs="Courier New"/>
+        </w:rPr>
+        <w:t>intro()</w:t>
       </w:r>
     </w:p>
     <w:p>
@@ -682,16 +625,8 @@
         <w:rPr>
           <w:rFonts w:ascii="Courier New" w:hAnsi="Courier New" w:cs="Courier New"/>
         </w:rPr>
-        <w:t xml:space="preserve"> </w:t>
-      </w:r>
-      <w:proofErr w:type="gramStart"/>
-      <w:r>
-        <w:rPr>
-          <w:rFonts w:ascii="Courier New" w:hAnsi="Courier New" w:cs="Courier New"/>
-        </w:rPr>
-        <w:t>/boot/config.txt</w:t>
-      </w:r>
-      <w:proofErr w:type="gramEnd"/>
+        <w:t xml:space="preserve"> /boot/config.txt</w:t>
+      </w:r>
     </w:p>
     <w:p>
       <w:pPr>
@@ -702,13 +637,8 @@
         </w:numPr>
       </w:pPr>
       <w:r>
-        <w:t xml:space="preserve">Shutdown pi and move to </w:t>
-      </w:r>
-      <w:proofErr w:type="gramStart"/>
-      <w:r>
-        <w:t>desk</w:t>
-      </w:r>
-      <w:proofErr w:type="gramEnd"/>
+        <w:t>Shutdown pi and move to desk</w:t>
+      </w:r>
     </w:p>
     <w:p>
       <w:pPr>
@@ -719,13 +649,8 @@
         </w:numPr>
       </w:pPr>
       <w:r>
-        <w:t xml:space="preserve">Identify local IP address of pi over </w:t>
-      </w:r>
-      <w:proofErr w:type="gramStart"/>
-      <w:r>
-        <w:t>WiFi</w:t>
-      </w:r>
-      <w:proofErr w:type="gramEnd"/>
+        <w:t>Identify local IP address of pi over WiFi</w:t>
+      </w:r>
     </w:p>
     <w:p>
       <w:pPr>
@@ -736,13 +661,8 @@
         </w:numPr>
       </w:pPr>
       <w:r>
-        <w:t xml:space="preserve">Set up forwarding of port 22 to pi’s IP </w:t>
-      </w:r>
-      <w:proofErr w:type="gramStart"/>
-      <w:r>
-        <w:t>address</w:t>
-      </w:r>
-      <w:proofErr w:type="gramEnd"/>
+        <w:t>Set up forwarding of port 22 to pi’s IP address</w:t>
+      </w:r>
     </w:p>
     <w:p>
       <w:pPr>
@@ -812,13 +732,8 @@
       </w:r>
       <w:proofErr w:type="spellEnd"/>
       <w:r>
-        <w:t xml:space="preserve"> </w:t>
-      </w:r>
-      <w:proofErr w:type="gramStart"/>
-      <w:r>
-        <w:t>folder</w:t>
-      </w:r>
-      <w:proofErr w:type="gramEnd"/>
+        <w:t xml:space="preserve"> folder</w:t>
+      </w:r>
     </w:p>
     <w:p>
       <w:pPr>
@@ -837,13 +752,8 @@
       </w:r>
       <w:proofErr w:type="spellEnd"/>
       <w:r>
-        <w:t xml:space="preserve">, port </w:t>
-      </w:r>
-      <w:proofErr w:type="gramStart"/>
-      <w:r>
-        <w:t>forwarding</w:t>
-      </w:r>
-      <w:proofErr w:type="gramEnd"/>
+        <w:t>, port forwarding</w:t>
+      </w:r>
     </w:p>
     <w:p>
       <w:pPr>
@@ -946,16 +856,8 @@
         <w:rPr>
           <w:rFonts w:cstheme="minorHAnsi"/>
         </w:rPr>
-        <w:t xml:space="preserve">change the name and </w:t>
-      </w:r>
-      <w:proofErr w:type="gramStart"/>
-      <w:r>
-        <w:rPr>
-          <w:rFonts w:cstheme="minorHAnsi"/>
-        </w:rPr>
-        <w:t>date</w:t>
-      </w:r>
-      <w:proofErr w:type="gramEnd"/>
+        <w:t>change the name and date</w:t>
+      </w:r>
     </w:p>
     <w:p>
       <w:pPr>
@@ -981,7 +883,6 @@
         </w:rPr>
       </w:pPr>
       <w:proofErr w:type="spellStart"/>
-      <w:proofErr w:type="gramStart"/>
       <w:r>
         <w:rPr>
           <w:rFonts w:ascii="Courier New" w:hAnsi="Courier New" w:cs="Courier New"/>
@@ -993,14 +894,7 @@
         <w:rPr>
           <w:rFonts w:ascii="Courier New" w:hAnsi="Courier New" w:cs="Courier New"/>
         </w:rPr>
-        <w:t>(</w:t>
-      </w:r>
-      <w:proofErr w:type="gramEnd"/>
-      <w:r>
-        <w:rPr>
-          <w:rFonts w:ascii="Courier New" w:hAnsi="Courier New" w:cs="Courier New"/>
-        </w:rPr>
-        <w:t>“Across the room – 4m”)</w:t>
+        <w:t>(“Across the room – 4m”)</w:t>
       </w:r>
     </w:p>
     <w:p>
@@ -1027,7 +921,6 @@
         </w:rPr>
       </w:pPr>
       <w:proofErr w:type="spellStart"/>
-      <w:proofErr w:type="gramStart"/>
       <w:r>
         <w:rPr>
           <w:rFonts w:ascii="Courier New" w:hAnsi="Courier New" w:cs="Courier New"/>
@@ -1039,13 +932,44 @@
         <w:rPr>
           <w:rFonts w:ascii="Courier New" w:hAnsi="Courier New" w:cs="Courier New"/>
         </w:rPr>
-        <w:t>(</w:t>
-      </w:r>
-      <w:proofErr w:type="gramEnd"/>
-      <w:r>
-        <w:rPr>
-          <w:rFonts w:ascii="Courier New" w:hAnsi="Courier New" w:cs="Courier New"/>
-        </w:rPr>
+        <w:t>()</w:t>
+      </w:r>
+    </w:p>
+    <w:p>
+      <w:pPr>
+        <w:pStyle w:val="ListParagraph"/>
+        <w:numPr>
+          <w:ilvl w:val="2"/>
+          <w:numId w:val="1"/>
+        </w:numPr>
+      </w:pPr>
+      <w:proofErr w:type="spellStart"/>
+      <w:r>
+        <w:rPr>
+          <w:rFonts w:ascii="Courier New" w:hAnsi="Courier New" w:cs="Courier New"/>
+        </w:rPr>
+        <w:t>sendTest</w:t>
+      </w:r>
+      <w:proofErr w:type="spellEnd"/>
+      <w:r>
+        <w:rPr>
+          <w:rFonts w:ascii="Courier New" w:hAnsi="Courier New" w:cs="Courier New"/>
+        </w:rPr>
+        <w:t>()</w:t>
+      </w:r>
+      <w:r>
+        <w:t xml:space="preserve"> (</w:t>
+      </w:r>
+      <w:r>
+        <w:t>Receiver x3</w:t>
+      </w:r>
+      <w:r>
+        <w:t xml:space="preserve">, </w:t>
+      </w:r>
+      <w:r>
+        <w:t>Transmitter x3</w:t>
+      </w:r>
+      <w:r>
         <w:t>)</w:t>
       </w:r>
     </w:p>
@@ -1056,9 +980,34 @@
           <w:ilvl w:val="2"/>
           <w:numId w:val="1"/>
         </w:numPr>
+        <w:rPr>
+          <w:rFonts w:ascii="Courier New" w:hAnsi="Courier New" w:cs="Courier New"/>
+        </w:rPr>
       </w:pPr>
       <w:proofErr w:type="spellStart"/>
-      <w:proofErr w:type="gramStart"/>
+      <w:r>
+        <w:rPr>
+          <w:rFonts w:ascii="Courier New" w:hAnsi="Courier New" w:cs="Courier New"/>
+        </w:rPr>
+        <w:t>speedConfig</w:t>
+      </w:r>
+      <w:proofErr w:type="spellEnd"/>
+      <w:r>
+        <w:rPr>
+          <w:rFonts w:ascii="Courier New" w:hAnsi="Courier New" w:cs="Courier New"/>
+        </w:rPr>
+        <w:t>()</w:t>
+      </w:r>
+    </w:p>
+    <w:p>
+      <w:pPr>
+        <w:pStyle w:val="ListParagraph"/>
+        <w:numPr>
+          <w:ilvl w:val="2"/>
+          <w:numId w:val="1"/>
+        </w:numPr>
+      </w:pPr>
+      <w:proofErr w:type="spellStart"/>
       <w:r>
         <w:rPr>
           <w:rFonts w:ascii="Courier New" w:hAnsi="Courier New" w:cs="Courier New"/>
@@ -1070,17 +1019,13 @@
         <w:rPr>
           <w:rFonts w:ascii="Courier New" w:hAnsi="Courier New" w:cs="Courier New"/>
         </w:rPr>
-        <w:t>(</w:t>
-      </w:r>
-      <w:proofErr w:type="gramEnd"/>
-      <w:r>
-        <w:rPr>
-          <w:rFonts w:ascii="Courier New" w:hAnsi="Courier New" w:cs="Courier New"/>
-        </w:rPr>
-        <w:t>)</w:t>
-      </w:r>
-      <w:r>
-        <w:t xml:space="preserve"> (Adriano once, Camille once)</w:t>
+        <w:t>()</w:t>
+      </w:r>
+      <w:r>
+        <w:t xml:space="preserve"> </w:t>
+      </w:r>
+      <w:r>
+        <w:t>(Receiver x3, Transmitter x3)</w:t>
       </w:r>
     </w:p>
     <w:p>
@@ -1094,27 +1039,40 @@
           <w:rFonts w:ascii="Courier New" w:hAnsi="Courier New" w:cs="Courier New"/>
         </w:rPr>
       </w:pPr>
+      <w:r>
+        <w:rPr>
+          <w:rFonts w:ascii="Courier New" w:hAnsi="Courier New" w:cs="Courier New"/>
+        </w:rPr>
+        <w:t>rangeCofig1()</w:t>
+      </w:r>
+    </w:p>
+    <w:p>
+      <w:pPr>
+        <w:pStyle w:val="ListParagraph"/>
+        <w:numPr>
+          <w:ilvl w:val="2"/>
+          <w:numId w:val="1"/>
+        </w:numPr>
+      </w:pPr>
       <w:proofErr w:type="spellStart"/>
-      <w:proofErr w:type="gramStart"/>
-      <w:r>
-        <w:rPr>
-          <w:rFonts w:ascii="Courier New" w:hAnsi="Courier New" w:cs="Courier New"/>
-        </w:rPr>
-        <w:t>speedConfig</w:t>
+      <w:r>
+        <w:rPr>
+          <w:rFonts w:ascii="Courier New" w:hAnsi="Courier New" w:cs="Courier New"/>
+        </w:rPr>
+        <w:t>sendTest</w:t>
       </w:r>
       <w:proofErr w:type="spellEnd"/>
       <w:r>
         <w:rPr>
           <w:rFonts w:ascii="Courier New" w:hAnsi="Courier New" w:cs="Courier New"/>
         </w:rPr>
-        <w:t>(</w:t>
-      </w:r>
-      <w:proofErr w:type="gramEnd"/>
-      <w:r>
-        <w:rPr>
-          <w:rFonts w:ascii="Courier New" w:hAnsi="Courier New" w:cs="Courier New"/>
-        </w:rPr>
-        <w:t>)</w:t>
+        <w:t>()</w:t>
+      </w:r>
+      <w:r>
+        <w:t xml:space="preserve"> </w:t>
+      </w:r>
+      <w:r>
+        <w:t>(Receiver x3, Transmitter x3)</w:t>
       </w:r>
     </w:p>
     <w:p>
@@ -1124,9 +1082,26 @@
           <w:ilvl w:val="2"/>
           <w:numId w:val="1"/>
         </w:numPr>
+        <w:rPr>
+          <w:rFonts w:ascii="Courier New" w:hAnsi="Courier New" w:cs="Courier New"/>
+        </w:rPr>
+      </w:pPr>
+      <w:r>
+        <w:rPr>
+          <w:rFonts w:ascii="Courier New" w:hAnsi="Courier New" w:cs="Courier New"/>
+        </w:rPr>
+        <w:t>rangeCofig2()</w:t>
+      </w:r>
+    </w:p>
+    <w:p>
+      <w:pPr>
+        <w:pStyle w:val="ListParagraph"/>
+        <w:numPr>
+          <w:ilvl w:val="2"/>
+          <w:numId w:val="1"/>
+        </w:numPr>
       </w:pPr>
       <w:proofErr w:type="spellStart"/>
-      <w:proofErr w:type="gramStart"/>
       <w:r>
         <w:rPr>
           <w:rFonts w:ascii="Courier New" w:hAnsi="Courier New" w:cs="Courier New"/>
@@ -1138,121 +1113,13 @@
         <w:rPr>
           <w:rFonts w:ascii="Courier New" w:hAnsi="Courier New" w:cs="Courier New"/>
         </w:rPr>
-        <w:t>(</w:t>
-      </w:r>
-      <w:proofErr w:type="gramEnd"/>
-      <w:r>
-        <w:rPr>
-          <w:rFonts w:ascii="Courier New" w:hAnsi="Courier New" w:cs="Courier New"/>
-        </w:rPr>
-        <w:t>)</w:t>
-      </w:r>
-      <w:r>
-        <w:t xml:space="preserve"> (Adriano once, Camille once)</w:t>
-      </w:r>
-    </w:p>
-    <w:p>
-      <w:pPr>
-        <w:pStyle w:val="ListParagraph"/>
-        <w:numPr>
-          <w:ilvl w:val="2"/>
-          <w:numId w:val="1"/>
-        </w:numPr>
-        <w:rPr>
-          <w:rFonts w:ascii="Courier New" w:hAnsi="Courier New" w:cs="Courier New"/>
-        </w:rPr>
-      </w:pPr>
-      <w:r>
-        <w:rPr>
-          <w:rFonts w:ascii="Courier New" w:hAnsi="Courier New" w:cs="Courier New"/>
-        </w:rPr>
-        <w:t>rangeCofig1()</w:t>
-      </w:r>
-    </w:p>
-    <w:p>
-      <w:pPr>
-        <w:pStyle w:val="ListParagraph"/>
-        <w:numPr>
-          <w:ilvl w:val="2"/>
-          <w:numId w:val="1"/>
-        </w:numPr>
-      </w:pPr>
-      <w:proofErr w:type="spellStart"/>
-      <w:proofErr w:type="gramStart"/>
-      <w:r>
-        <w:rPr>
-          <w:rFonts w:ascii="Courier New" w:hAnsi="Courier New" w:cs="Courier New"/>
-        </w:rPr>
-        <w:t>sendTest</w:t>
-      </w:r>
-      <w:proofErr w:type="spellEnd"/>
-      <w:r>
-        <w:rPr>
-          <w:rFonts w:ascii="Courier New" w:hAnsi="Courier New" w:cs="Courier New"/>
-        </w:rPr>
-        <w:t>(</w:t>
-      </w:r>
-      <w:proofErr w:type="gramEnd"/>
-      <w:r>
-        <w:rPr>
-          <w:rFonts w:ascii="Courier New" w:hAnsi="Courier New" w:cs="Courier New"/>
-        </w:rPr>
-        <w:t>)</w:t>
-      </w:r>
-      <w:r>
-        <w:t xml:space="preserve"> (Adriano once, Camille once)</w:t>
-      </w:r>
-    </w:p>
-    <w:p>
-      <w:pPr>
-        <w:pStyle w:val="ListParagraph"/>
-        <w:numPr>
-          <w:ilvl w:val="2"/>
-          <w:numId w:val="1"/>
-        </w:numPr>
-        <w:rPr>
-          <w:rFonts w:ascii="Courier New" w:hAnsi="Courier New" w:cs="Courier New"/>
-        </w:rPr>
-      </w:pPr>
-      <w:r>
-        <w:rPr>
-          <w:rFonts w:ascii="Courier New" w:hAnsi="Courier New" w:cs="Courier New"/>
-        </w:rPr>
-        <w:t>rangeCofig2()</w:t>
-      </w:r>
-    </w:p>
-    <w:p>
-      <w:pPr>
-        <w:pStyle w:val="ListParagraph"/>
-        <w:numPr>
-          <w:ilvl w:val="2"/>
-          <w:numId w:val="1"/>
-        </w:numPr>
-      </w:pPr>
-      <w:proofErr w:type="spellStart"/>
-      <w:proofErr w:type="gramStart"/>
-      <w:r>
-        <w:rPr>
-          <w:rFonts w:ascii="Courier New" w:hAnsi="Courier New" w:cs="Courier New"/>
-        </w:rPr>
-        <w:t>sendTest</w:t>
-      </w:r>
-      <w:proofErr w:type="spellEnd"/>
-      <w:r>
-        <w:rPr>
-          <w:rFonts w:ascii="Courier New" w:hAnsi="Courier New" w:cs="Courier New"/>
-        </w:rPr>
-        <w:t>(</w:t>
-      </w:r>
-      <w:proofErr w:type="gramEnd"/>
-      <w:r>
-        <w:rPr>
-          <w:rFonts w:ascii="Courier New" w:hAnsi="Courier New" w:cs="Courier New"/>
-        </w:rPr>
-        <w:t>)</w:t>
-      </w:r>
-      <w:r>
-        <w:t xml:space="preserve"> (Adriano once, Camille once)</w:t>
+        <w:t>()</w:t>
+      </w:r>
+      <w:r>
+        <w:t xml:space="preserve"> </w:t>
+      </w:r>
+      <w:r>
+        <w:t>(Receiver x3, Transmitter x3)</w:t>
       </w:r>
     </w:p>
     <w:p>
@@ -1300,7 +1167,6 @@
         <w:t xml:space="preserve"> work, enter </w:t>
       </w:r>
       <w:proofErr w:type="spellStart"/>
-      <w:proofErr w:type="gramStart"/>
       <w:r>
         <w:rPr>
           <w:rFonts w:ascii="Courier New" w:hAnsi="Courier New" w:cs="Courier New"/>
@@ -1316,22 +1182,13 @@
           <w:i/>
           <w:iCs/>
         </w:rPr>
-        <w:t>(</w:t>
-      </w:r>
-      <w:proofErr w:type="gramEnd"/>
-      <w:r>
-        <w:rPr>
-          <w:rFonts w:ascii="Courier New" w:hAnsi="Courier New" w:cs="Courier New"/>
+        <w:t>(True)</w:t>
+      </w:r>
+      <w:r>
+        <w:rPr>
           <w:i/>
           <w:iCs/>
         </w:rPr>
-        <w:t>True)</w:t>
-      </w:r>
-      <w:r>
-        <w:rPr>
-          <w:i/>
-          <w:iCs/>
-        </w:rPr>
         <w:t xml:space="preserve"> and try again</w:t>
       </w:r>
     </w:p>
@@ -1362,7 +1219,6 @@
         </w:rPr>
       </w:pPr>
       <w:proofErr w:type="spellStart"/>
-      <w:proofErr w:type="gramStart"/>
       <w:r>
         <w:rPr>
           <w:rFonts w:ascii="Courier New" w:hAnsi="Courier New" w:cs="Courier New"/>
@@ -1374,14 +1230,7 @@
         <w:rPr>
           <w:rFonts w:ascii="Courier New" w:hAnsi="Courier New" w:cs="Courier New"/>
         </w:rPr>
-        <w:t>(</w:t>
-      </w:r>
-      <w:proofErr w:type="gramEnd"/>
-      <w:r>
-        <w:rPr>
-          <w:rFonts w:ascii="Courier New" w:hAnsi="Courier New" w:cs="Courier New"/>
-        </w:rPr>
-        <w:t>“Desk to car - 40m”)</w:t>
+        <w:t>(“Desk to car - 40m”)</w:t>
       </w:r>
     </w:p>
     <w:p>
@@ -1405,13 +1254,8 @@
         </w:numPr>
       </w:pPr>
       <w:r>
-        <w:t xml:space="preserve">Desk to leasing office, through </w:t>
-      </w:r>
-      <w:proofErr w:type="gramStart"/>
-      <w:r>
-        <w:t>buildings</w:t>
-      </w:r>
-      <w:proofErr w:type="gramEnd"/>
+        <w:t>Desk to leasing office, through buildings</w:t>
+      </w:r>
     </w:p>
     <w:p>
       <w:pPr>
@@ -1425,7 +1269,6 @@
         </w:rPr>
       </w:pPr>
       <w:proofErr w:type="spellStart"/>
-      <w:proofErr w:type="gramStart"/>
       <w:r>
         <w:rPr>
           <w:rFonts w:ascii="Courier New" w:hAnsi="Courier New" w:cs="Courier New"/>
@@ -1437,14 +1280,7 @@
         <w:rPr>
           <w:rFonts w:ascii="Courier New" w:hAnsi="Courier New" w:cs="Courier New"/>
         </w:rPr>
-        <w:t>(</w:t>
-      </w:r>
-      <w:proofErr w:type="gramEnd"/>
-      <w:r>
-        <w:rPr>
-          <w:rFonts w:ascii="Courier New" w:hAnsi="Courier New" w:cs="Courier New"/>
-        </w:rPr>
-        <w:t>“Desk to office, through buildings – 140m”)</w:t>
+        <w:t>(“Desk to office, through buildings – 140m”)</w:t>
       </w:r>
     </w:p>
     <w:p>
@@ -1483,7 +1319,6 @@
         </w:rPr>
       </w:pPr>
       <w:proofErr w:type="spellStart"/>
-      <w:proofErr w:type="gramStart"/>
       <w:r>
         <w:rPr>
           <w:rFonts w:ascii="Courier New" w:hAnsi="Courier New" w:cs="Courier New"/>
@@ -1495,14 +1330,7 @@
         <w:rPr>
           <w:rFonts w:ascii="Courier New" w:hAnsi="Courier New" w:cs="Courier New"/>
         </w:rPr>
-        <w:t>(</w:t>
-      </w:r>
-      <w:proofErr w:type="gramEnd"/>
-      <w:r>
-        <w:rPr>
-          <w:rFonts w:ascii="Courier New" w:hAnsi="Courier New" w:cs="Courier New"/>
-        </w:rPr>
-        <w:t>“Desk to Mill Rd merge, through buildings – 370m”)</w:t>
+        <w:t>(“Desk to Mill Rd merge, through buildings – 370m”)</w:t>
       </w:r>
     </w:p>
     <w:p>
@@ -1526,13 +1354,8 @@
         </w:numPr>
       </w:pPr>
       <w:r>
-        <w:t xml:space="preserve">this will probably not </w:t>
-      </w:r>
-      <w:proofErr w:type="gramStart"/>
-      <w:r>
-        <w:t>work</w:t>
-      </w:r>
-      <w:proofErr w:type="gramEnd"/>
+        <w:t>this will probably not work</w:t>
+      </w:r>
     </w:p>
     <w:sectPr>
       <w:pgSz w:w="12240" w:h="15840"/>

</xml_diff>

<commit_message>
latest log from the latest test
</commit_message>
<xml_diff>
--- a/Test Plan.docx
+++ b/Test Plan.docx
@@ -19,26 +19,15 @@
         </w:numPr>
         <w:spacing w:after="0" w:line="240" w:lineRule="auto"/>
         <w:rPr>
-          <w:sz w:val="24"/>
-          <w:szCs w:val="24"/>
-        </w:rPr>
-      </w:pPr>
-      <w:r>
-        <w:rPr>
-          <w:sz w:val="24"/>
-          <w:szCs w:val="24"/>
-        </w:rPr>
-        <w:t xml:space="preserve">Radio goes from transmitter to </w:t>
-      </w:r>
-      <w:proofErr w:type="gramStart"/>
-      <w:r>
-        <w:rPr>
-          <w:sz w:val="24"/>
-          <w:szCs w:val="24"/>
-        </w:rPr>
-        <w:t>receiver</w:t>
-      </w:r>
-      <w:proofErr w:type="gramEnd"/>
+          <w:szCs w:val="24"/>
+        </w:rPr>
+      </w:pPr>
+      <w:r>
+        <w:rPr>
+          <w:szCs w:val="24"/>
+        </w:rPr>
+        <w:t>Radio goes from transmitter to receiver</w:t>
+      </w:r>
     </w:p>
     <w:p>
       <w:pPr>
@@ -49,26 +38,15 @@
         </w:numPr>
         <w:spacing w:after="0" w:line="240" w:lineRule="auto"/>
         <w:rPr>
-          <w:sz w:val="24"/>
-          <w:szCs w:val="24"/>
-        </w:rPr>
-      </w:pPr>
-      <w:r>
-        <w:rPr>
-          <w:sz w:val="24"/>
-          <w:szCs w:val="24"/>
-        </w:rPr>
-        <w:t xml:space="preserve">Transmitter has no knowledge of Receiver, where Receiver is, or if Receiver received the </w:t>
-      </w:r>
-      <w:proofErr w:type="gramStart"/>
-      <w:r>
-        <w:rPr>
-          <w:sz w:val="24"/>
-          <w:szCs w:val="24"/>
-        </w:rPr>
-        <w:t>message</w:t>
-      </w:r>
-      <w:proofErr w:type="gramEnd"/>
+          <w:szCs w:val="24"/>
+        </w:rPr>
+      </w:pPr>
+      <w:r>
+        <w:rPr>
+          <w:szCs w:val="24"/>
+        </w:rPr>
+        <w:t>Transmitter has no knowledge of Receiver, where Receiver is, or if Receiver received the message</w:t>
+      </w:r>
     </w:p>
     <w:p>
       <w:pPr>
@@ -79,13 +57,11 @@
         </w:numPr>
         <w:spacing w:after="0" w:line="240" w:lineRule="auto"/>
         <w:rPr>
-          <w:sz w:val="24"/>
-          <w:szCs w:val="24"/>
-        </w:rPr>
-      </w:pPr>
-      <w:r>
-        <w:rPr>
-          <w:sz w:val="24"/>
+          <w:szCs w:val="24"/>
+        </w:rPr>
+      </w:pPr>
+      <w:r>
+        <w:rPr>
           <w:szCs w:val="24"/>
         </w:rPr>
         <w:t>Receiver does not know where the Transmitter is, only the signal strength (RSSI – received signal strength indicator)</w:t>
@@ -100,13 +76,11 @@
         </w:numPr>
         <w:spacing w:after="0" w:line="240" w:lineRule="auto"/>
         <w:rPr>
-          <w:sz w:val="24"/>
-          <w:szCs w:val="24"/>
-        </w:rPr>
-      </w:pPr>
-      <w:r>
-        <w:rPr>
-          <w:sz w:val="24"/>
+          <w:szCs w:val="24"/>
+        </w:rPr>
+      </w:pPr>
+      <w:r>
+        <w:rPr>
           <w:szCs w:val="24"/>
         </w:rPr>
         <w:t>Frequency vs Wavelength (physics)</w:t>
@@ -121,13 +95,11 @@
         </w:numPr>
         <w:spacing w:after="0" w:line="240" w:lineRule="auto"/>
         <w:rPr>
-          <w:sz w:val="24"/>
-          <w:szCs w:val="24"/>
-        </w:rPr>
-      </w:pPr>
-      <w:r>
-        <w:rPr>
-          <w:sz w:val="24"/>
+          <w:szCs w:val="24"/>
+        </w:rPr>
+      </w:pPr>
+      <w:r>
+        <w:rPr>
           <w:szCs w:val="24"/>
         </w:rPr>
         <w:t>Long Wavelength = Low Frequency</w:t>
@@ -142,13 +114,11 @@
         </w:numPr>
         <w:spacing w:after="0" w:line="240" w:lineRule="auto"/>
         <w:rPr>
-          <w:sz w:val="24"/>
-          <w:szCs w:val="24"/>
-        </w:rPr>
-      </w:pPr>
-      <w:r>
-        <w:rPr>
-          <w:sz w:val="24"/>
+          <w:szCs w:val="24"/>
+        </w:rPr>
+      </w:pPr>
+      <w:r>
+        <w:rPr>
           <w:szCs w:val="24"/>
         </w:rPr>
         <w:t>Better penetration/range</w:t>
@@ -163,13 +133,11 @@
         </w:numPr>
         <w:spacing w:after="0" w:line="240" w:lineRule="auto"/>
         <w:rPr>
-          <w:sz w:val="24"/>
-          <w:szCs w:val="24"/>
-        </w:rPr>
-      </w:pPr>
-      <w:r>
-        <w:rPr>
-          <w:sz w:val="24"/>
+          <w:szCs w:val="24"/>
+        </w:rPr>
+      </w:pPr>
+      <w:r>
+        <w:rPr>
           <w:szCs w:val="24"/>
         </w:rPr>
         <w:t>Smaller bandwidth</w:t>
@@ -184,13 +152,11 @@
         </w:numPr>
         <w:spacing w:after="0" w:line="240" w:lineRule="auto"/>
         <w:rPr>
-          <w:sz w:val="24"/>
-          <w:szCs w:val="24"/>
-        </w:rPr>
-      </w:pPr>
-      <w:r>
-        <w:rPr>
-          <w:sz w:val="24"/>
+          <w:szCs w:val="24"/>
+        </w:rPr>
+      </w:pPr>
+      <w:r>
+        <w:rPr>
           <w:szCs w:val="24"/>
         </w:rPr>
         <w:t>Short Wavelength = High Frequency</w:t>
@@ -205,13 +171,11 @@
         </w:numPr>
         <w:spacing w:after="0" w:line="240" w:lineRule="auto"/>
         <w:rPr>
-          <w:sz w:val="24"/>
-          <w:szCs w:val="24"/>
-        </w:rPr>
-      </w:pPr>
-      <w:r>
-        <w:rPr>
-          <w:sz w:val="24"/>
+          <w:szCs w:val="24"/>
+        </w:rPr>
+      </w:pPr>
+      <w:r>
+        <w:rPr>
           <w:szCs w:val="24"/>
         </w:rPr>
         <w:t>Worse penetration/range</w:t>
@@ -226,13 +190,11 @@
         </w:numPr>
         <w:spacing w:after="0" w:line="240" w:lineRule="auto"/>
         <w:rPr>
-          <w:sz w:val="24"/>
-          <w:szCs w:val="24"/>
-        </w:rPr>
-      </w:pPr>
-      <w:r>
-        <w:rPr>
-          <w:sz w:val="24"/>
+          <w:szCs w:val="24"/>
+        </w:rPr>
+      </w:pPr>
+      <w:r>
+        <w:rPr>
           <w:szCs w:val="24"/>
         </w:rPr>
         <w:t>Larger bandwidth</w:t>
@@ -244,7 +206,6 @@
         <w:spacing w:after="0" w:line="240" w:lineRule="auto"/>
         <w:ind w:left="1440"/>
         <w:rPr>
-          <w:sz w:val="24"/>
           <w:szCs w:val="24"/>
         </w:rPr>
       </w:pPr>
@@ -311,13 +272,11 @@
         </w:numPr>
         <w:spacing w:after="0" w:line="240" w:lineRule="auto"/>
         <w:rPr>
-          <w:sz w:val="24"/>
-          <w:szCs w:val="24"/>
-        </w:rPr>
-      </w:pPr>
-      <w:r>
-        <w:rPr>
-          <w:sz w:val="24"/>
+          <w:szCs w:val="24"/>
+        </w:rPr>
+      </w:pPr>
+      <w:r>
+        <w:rPr>
           <w:szCs w:val="24"/>
         </w:rPr>
         <w:t>Terms</w:t>
@@ -332,13 +291,11 @@
         </w:numPr>
         <w:spacing w:after="0" w:line="240" w:lineRule="auto"/>
         <w:rPr>
-          <w:sz w:val="24"/>
-          <w:szCs w:val="24"/>
-        </w:rPr>
-      </w:pPr>
-      <w:r>
-        <w:rPr>
-          <w:sz w:val="24"/>
+          <w:szCs w:val="24"/>
+        </w:rPr>
+      </w:pPr>
+      <w:r>
+        <w:rPr>
           <w:szCs w:val="24"/>
         </w:rPr>
         <w:t xml:space="preserve">Bandwidth – kHz of </w:t>
@@ -346,7 +303,6 @@
       <w:proofErr w:type="spellStart"/>
       <w:r>
         <w:rPr>
-          <w:sz w:val="24"/>
           <w:szCs w:val="24"/>
         </w:rPr>
         <w:t>freq</w:t>
@@ -354,14 +310,12 @@
       <w:proofErr w:type="spellEnd"/>
       <w:r>
         <w:rPr>
-          <w:sz w:val="24"/>
           <w:szCs w:val="24"/>
         </w:rPr>
         <w:t xml:space="preserve"> used to store data, more bandwidth = more data = faster transmission times</w:t>
       </w:r>
       <w:r>
         <w:rPr>
-          <w:sz w:val="24"/>
           <w:szCs w:val="24"/>
         </w:rPr>
         <w:t xml:space="preserve"> (bigger is faster)</w:t>
@@ -376,20 +330,17 @@
         </w:numPr>
         <w:spacing w:after="0" w:line="240" w:lineRule="auto"/>
         <w:rPr>
-          <w:sz w:val="24"/>
-          <w:szCs w:val="24"/>
-        </w:rPr>
-      </w:pPr>
-      <w:r>
-        <w:rPr>
-          <w:sz w:val="24"/>
+          <w:szCs w:val="24"/>
+        </w:rPr>
+      </w:pPr>
+      <w:r>
+        <w:rPr>
           <w:szCs w:val="24"/>
         </w:rPr>
         <w:t xml:space="preserve">Coding Rate – every </w:t>
       </w:r>
       <w:r>
         <w:rPr>
-          <w:sz w:val="24"/>
           <w:szCs w:val="24"/>
         </w:rPr>
         <w:t>4 out of X bits is actual data. If X is high, there is a lot of overhead = less data = longer transmission time (bigger is slower)</w:t>
@@ -404,13 +355,11 @@
         </w:numPr>
         <w:spacing w:after="0" w:line="240" w:lineRule="auto"/>
         <w:rPr>
-          <w:sz w:val="24"/>
-          <w:szCs w:val="24"/>
-        </w:rPr>
-      </w:pPr>
-      <w:r>
-        <w:rPr>
-          <w:sz w:val="24"/>
+          <w:szCs w:val="24"/>
+        </w:rPr>
+      </w:pPr>
+      <w:r>
+        <w:rPr>
           <w:szCs w:val="24"/>
         </w:rPr>
         <w:t>Spreading Factor – how spread out the data is, more spread out = longer transmission time (bigger is slower)</w:t>
@@ -425,13 +374,11 @@
         </w:numPr>
         <w:spacing w:after="0" w:line="240" w:lineRule="auto"/>
         <w:rPr>
-          <w:sz w:val="24"/>
-          <w:szCs w:val="24"/>
-        </w:rPr>
-      </w:pPr>
-      <w:r>
-        <w:rPr>
-          <w:sz w:val="24"/>
+          <w:szCs w:val="24"/>
+        </w:rPr>
+      </w:pPr>
+      <w:r>
+        <w:rPr>
           <w:szCs w:val="24"/>
         </w:rPr>
         <w:t xml:space="preserve">Power – signal power, more power means more penetration/range. Has no </w:t>
@@ -439,7 +386,6 @@
       <w:proofErr w:type="spellStart"/>
       <w:r>
         <w:rPr>
-          <w:sz w:val="24"/>
           <w:szCs w:val="24"/>
         </w:rPr>
         <w:t>affect</w:t>
@@ -447,7 +393,6 @@
       <w:proofErr w:type="spellEnd"/>
       <w:r>
         <w:rPr>
-          <w:sz w:val="24"/>
           <w:szCs w:val="24"/>
         </w:rPr>
         <w:t xml:space="preserve"> on transmission speed (bigger </w:t>
@@ -455,7 +400,6 @@
       <w:proofErr w:type="gramStart"/>
       <w:r>
         <w:rPr>
-          <w:sz w:val="24"/>
           <w:szCs w:val="24"/>
         </w:rPr>
         <w:t>is better)</w:t>
@@ -471,13 +415,11 @@
         </w:numPr>
         <w:spacing w:after="0" w:line="240" w:lineRule="auto"/>
         <w:rPr>
-          <w:sz w:val="24"/>
-          <w:szCs w:val="24"/>
-        </w:rPr>
-      </w:pPr>
-      <w:r>
-        <w:rPr>
-          <w:sz w:val="24"/>
+          <w:szCs w:val="24"/>
+        </w:rPr>
+      </w:pPr>
+      <w:r>
+        <w:rPr>
           <w:szCs w:val="24"/>
           <w:u w:val="single"/>
         </w:rPr>
@@ -485,7 +427,6 @@
       </w:r>
       <w:r>
         <w:rPr>
-          <w:sz w:val="24"/>
           <w:szCs w:val="24"/>
         </w:rPr>
         <w:t>, lower transmission speed = better range/penetration</w:t>
@@ -500,13 +441,11 @@
         </w:numPr>
         <w:spacing w:after="0" w:line="240" w:lineRule="auto"/>
         <w:rPr>
-          <w:sz w:val="24"/>
-          <w:szCs w:val="24"/>
-        </w:rPr>
-      </w:pPr>
-      <w:r>
-        <w:rPr>
-          <w:sz w:val="24"/>
+          <w:szCs w:val="24"/>
+        </w:rPr>
+      </w:pPr>
+      <w:r>
+        <w:rPr>
           <w:szCs w:val="24"/>
         </w:rPr>
         <w:t xml:space="preserve">the </w:t>
@@ -514,7 +453,6 @@
       <w:proofErr w:type="spellStart"/>
       <w:r>
         <w:rPr>
-          <w:sz w:val="24"/>
           <w:szCs w:val="24"/>
         </w:rPr>
         <w:t>trade off</w:t>
@@ -522,27 +460,16 @@
       <w:proofErr w:type="spellEnd"/>
       <w:r>
         <w:rPr>
-          <w:sz w:val="24"/>
-          <w:szCs w:val="24"/>
-        </w:rPr>
-        <w:t xml:space="preserve"> is speed vs </w:t>
-      </w:r>
-      <w:proofErr w:type="gramStart"/>
-      <w:r>
-        <w:rPr>
-          <w:sz w:val="24"/>
-          <w:szCs w:val="24"/>
-        </w:rPr>
-        <w:t>range</w:t>
-      </w:r>
-      <w:proofErr w:type="gramEnd"/>
+          <w:szCs w:val="24"/>
+        </w:rPr>
+        <w:t xml:space="preserve"> is speed vs range</w:t>
+      </w:r>
     </w:p>
     <w:p>
       <w:pPr>
         <w:pStyle w:val="ListParagraph"/>
         <w:spacing w:after="0" w:line="240" w:lineRule="auto"/>
         <w:rPr>
-          <w:sz w:val="24"/>
           <w:szCs w:val="24"/>
         </w:rPr>
       </w:pPr>
@@ -588,13 +515,8 @@
         </w:numPr>
       </w:pPr>
       <w:r>
-        <w:t xml:space="preserve">All tests will go both </w:t>
-      </w:r>
-      <w:proofErr w:type="gramStart"/>
-      <w:r>
-        <w:t>ways</w:t>
-      </w:r>
-      <w:proofErr w:type="gramEnd"/>
+        <w:t>All tests will go both ways</w:t>
+      </w:r>
     </w:p>
     <w:p>
       <w:pPr>
@@ -682,16 +604,8 @@
         <w:rPr>
           <w:rFonts w:ascii="Courier New" w:hAnsi="Courier New" w:cs="Courier New"/>
         </w:rPr>
-        <w:t xml:space="preserve"> </w:t>
-      </w:r>
-      <w:proofErr w:type="gramStart"/>
-      <w:r>
-        <w:rPr>
-          <w:rFonts w:ascii="Courier New" w:hAnsi="Courier New" w:cs="Courier New"/>
-        </w:rPr>
-        <w:t>/boot/config.txt</w:t>
-      </w:r>
-      <w:proofErr w:type="gramEnd"/>
+        <w:t xml:space="preserve"> /boot/config.txt</w:t>
+      </w:r>
     </w:p>
     <w:p>
       <w:pPr>
@@ -702,13 +616,8 @@
         </w:numPr>
       </w:pPr>
       <w:r>
-        <w:t xml:space="preserve">Shutdown pi and move to </w:t>
-      </w:r>
-      <w:proofErr w:type="gramStart"/>
-      <w:r>
-        <w:t>desk</w:t>
-      </w:r>
-      <w:proofErr w:type="gramEnd"/>
+        <w:t>Shutdown pi and move to desk</w:t>
+      </w:r>
     </w:p>
     <w:p>
       <w:pPr>
@@ -719,13 +628,8 @@
         </w:numPr>
       </w:pPr>
       <w:r>
-        <w:t xml:space="preserve">Identify local IP address of pi over </w:t>
-      </w:r>
-      <w:proofErr w:type="gramStart"/>
-      <w:r>
-        <w:t>WiFi</w:t>
-      </w:r>
-      <w:proofErr w:type="gramEnd"/>
+        <w:t>Identify local IP address of pi over WiFi</w:t>
+      </w:r>
     </w:p>
     <w:p>
       <w:pPr>
@@ -736,13 +640,8 @@
         </w:numPr>
       </w:pPr>
       <w:r>
-        <w:t xml:space="preserve">Set up forwarding of port 22 to pi’s IP </w:t>
-      </w:r>
-      <w:proofErr w:type="gramStart"/>
-      <w:r>
-        <w:t>address</w:t>
-      </w:r>
-      <w:proofErr w:type="gramEnd"/>
+        <w:t>Set up forwarding of port 22 to pi’s IP address</w:t>
+      </w:r>
     </w:p>
     <w:p>
       <w:pPr>
@@ -812,13 +711,8 @@
       </w:r>
       <w:proofErr w:type="spellEnd"/>
       <w:r>
-        <w:t xml:space="preserve"> </w:t>
-      </w:r>
-      <w:proofErr w:type="gramStart"/>
-      <w:r>
-        <w:t>folder</w:t>
-      </w:r>
-      <w:proofErr w:type="gramEnd"/>
+        <w:t xml:space="preserve"> folder</w:t>
+      </w:r>
     </w:p>
     <w:p>
       <w:pPr>
@@ -837,20 +731,21 @@
       </w:r>
       <w:proofErr w:type="spellEnd"/>
       <w:r>
-        <w:t xml:space="preserve">, port </w:t>
-      </w:r>
-      <w:proofErr w:type="gramStart"/>
-      <w:r>
-        <w:t>forwarding</w:t>
-      </w:r>
-      <w:proofErr w:type="gramEnd"/>
+        <w:t>, port forwarding</w:t>
+      </w:r>
     </w:p>
     <w:p>
       <w:pPr>
         <w:pStyle w:val="NotesHeading"/>
       </w:pPr>
       <w:r>
-        <w:t>Test Steps</w:t>
+        <w:t>Test</w:t>
+      </w:r>
+      <w:r>
+        <w:t xml:space="preserve"> 2</w:t>
+      </w:r>
+      <w:r>
+        <w:t xml:space="preserve"> Steps</w:t>
       </w:r>
     </w:p>
     <w:p>
@@ -1016,16 +911,8 @@
         <w:rPr>
           <w:rFonts w:cstheme="minorHAnsi"/>
         </w:rPr>
-        <w:t xml:space="preserve"> and </w:t>
-      </w:r>
-      <w:proofErr w:type="gramStart"/>
-      <w:r>
-        <w:rPr>
-          <w:rFonts w:cstheme="minorHAnsi"/>
-        </w:rPr>
-        <w:t>date</w:t>
-      </w:r>
-      <w:proofErr w:type="gramEnd"/>
+        <w:t xml:space="preserve"> and date</w:t>
+      </w:r>
     </w:p>
     <w:p>
       <w:pPr>
@@ -1089,13 +976,7 @@
         <w:t>Standard Test:</w:t>
       </w:r>
       <w:r>
-        <w:t xml:space="preserve"> (</w:t>
-      </w:r>
-      <w:r>
-        <w:t>MAKE SURE TO GET OUT OF CAR</w:t>
-      </w:r>
-      <w:r>
-        <w:t>)</w:t>
+        <w:t xml:space="preserve"> (MAKE SURE TO GET OUT OF CAR)</w:t>
       </w:r>
     </w:p>
     <w:p>
@@ -1551,13 +1432,66 @@
         </w:numPr>
       </w:pPr>
       <w:r>
-        <w:t xml:space="preserve">Desk to leasing office, through </w:t>
-      </w:r>
+        <w:t>Desk to leasing office, through buildings</w:t>
+      </w:r>
+    </w:p>
+    <w:p>
+      <w:pPr>
+        <w:pStyle w:val="ListParagraph"/>
+        <w:numPr>
+          <w:ilvl w:val="1"/>
+          <w:numId w:val="1"/>
+        </w:numPr>
+        <w:rPr>
+          <w:rFonts w:ascii="Courier New" w:hAnsi="Courier New" w:cs="Courier New"/>
+        </w:rPr>
+      </w:pPr>
+      <w:proofErr w:type="spellStart"/>
       <w:proofErr w:type="gramStart"/>
       <w:r>
-        <w:t>buildings</w:t>
+        <w:rPr>
+          <w:rFonts w:ascii="Courier New" w:hAnsi="Courier New" w:cs="Courier New"/>
+        </w:rPr>
+        <w:t>logEntry</w:t>
+      </w:r>
+      <w:proofErr w:type="spellEnd"/>
+      <w:r>
+        <w:rPr>
+          <w:rFonts w:ascii="Courier New" w:hAnsi="Courier New" w:cs="Courier New"/>
+        </w:rPr>
+        <w:t>(</w:t>
       </w:r>
       <w:proofErr w:type="gramEnd"/>
+      <w:r>
+        <w:rPr>
+          <w:rFonts w:ascii="Courier New" w:hAnsi="Courier New" w:cs="Courier New"/>
+        </w:rPr>
+        <w:t xml:space="preserve">“Desk to </w:t>
+      </w:r>
+      <w:r>
+        <w:rPr>
+          <w:rFonts w:ascii="Courier New" w:hAnsi="Courier New" w:cs="Courier New"/>
+        </w:rPr>
+        <w:t xml:space="preserve">leasing </w:t>
+      </w:r>
+      <w:r>
+        <w:rPr>
+          <w:rFonts w:ascii="Courier New" w:hAnsi="Courier New" w:cs="Courier New"/>
+        </w:rPr>
+        <w:t>office</w:t>
+      </w:r>
+      <w:r>
+        <w:rPr>
+          <w:rFonts w:ascii="Courier New" w:hAnsi="Courier New" w:cs="Courier New"/>
+        </w:rPr>
+        <w:t xml:space="preserve"> </w:t>
+      </w:r>
+      <w:r>
+        <w:rPr>
+          <w:rFonts w:ascii="Courier New" w:hAnsi="Courier New" w:cs="Courier New"/>
+        </w:rPr>
+        <w:t>– 140m”)</w:t>
+      </w:r>
     </w:p>
     <w:p>
       <w:pPr>
@@ -1566,6 +1500,30 @@
           <w:ilvl w:val="1"/>
           <w:numId w:val="1"/>
         </w:numPr>
+      </w:pPr>
+      <w:r>
+        <w:t>Standard Test</w:t>
+      </w:r>
+    </w:p>
+    <w:p>
+      <w:pPr>
+        <w:pStyle w:val="ListParagraph"/>
+        <w:numPr>
+          <w:ilvl w:val="0"/>
+          <w:numId w:val="1"/>
+        </w:numPr>
+      </w:pPr>
+      <w:r>
+        <w:t>Desk to Mill Rd merge</w:t>
+      </w:r>
+    </w:p>
+    <w:p>
+      <w:pPr>
+        <w:pStyle w:val="ListParagraph"/>
+        <w:numPr>
+          <w:ilvl w:val="1"/>
+          <w:numId w:val="1"/>
+        </w:numPr>
         <w:rPr>
           <w:rFonts w:ascii="Courier New" w:hAnsi="Courier New" w:cs="Courier New"/>
         </w:rPr>
@@ -1590,19 +1548,7 @@
         <w:rPr>
           <w:rFonts w:ascii="Courier New" w:hAnsi="Courier New" w:cs="Courier New"/>
         </w:rPr>
-        <w:t xml:space="preserve">“Desk to </w:t>
-      </w:r>
-      <w:r>
-        <w:rPr>
-          <w:rFonts w:ascii="Courier New" w:hAnsi="Courier New" w:cs="Courier New"/>
-        </w:rPr>
-        <w:t xml:space="preserve">leasing </w:t>
-      </w:r>
-      <w:r>
-        <w:rPr>
-          <w:rFonts w:ascii="Courier New" w:hAnsi="Courier New" w:cs="Courier New"/>
-        </w:rPr>
-        <w:t>office</w:t>
+        <w:t>“Desk to Mill Rd merge</w:t>
       </w:r>
       <w:r>
         <w:rPr>
@@ -1614,7 +1560,7 @@
         <w:rPr>
           <w:rFonts w:ascii="Courier New" w:hAnsi="Courier New" w:cs="Courier New"/>
         </w:rPr>
-        <w:t>– 140m”)</w:t>
+        <w:t>– 370m”)</w:t>
       </w:r>
     </w:p>
     <w:p>
@@ -1633,12 +1579,121 @@
       <w:pPr>
         <w:pStyle w:val="ListParagraph"/>
         <w:numPr>
+          <w:ilvl w:val="1"/>
+          <w:numId w:val="1"/>
+        </w:numPr>
+      </w:pPr>
+      <w:r>
+        <w:t>this will probably not work</w:t>
+      </w:r>
+    </w:p>
+    <w:p>
+      <w:pPr>
+        <w:pStyle w:val="NotesHeading"/>
+      </w:pPr>
+      <w:r>
+        <w:t>Test 3 Steps</w:t>
+      </w:r>
+    </w:p>
+    <w:p>
+      <w:pPr>
+        <w:pStyle w:val="ListParagraph"/>
+        <w:numPr>
           <w:ilvl w:val="0"/>
-          <w:numId w:val="1"/>
-        </w:numPr>
-      </w:pPr>
-      <w:r>
-        <w:t>Desk to Mill Rd merge</w:t>
+          <w:numId w:val="4"/>
+        </w:numPr>
+        <w:ind w:left="720"/>
+        <w:rPr>
+          <w:rFonts w:ascii="Courier New" w:hAnsi="Courier New" w:cs="Courier New"/>
+        </w:rPr>
+      </w:pPr>
+      <w:proofErr w:type="spellStart"/>
+      <w:r>
+        <w:rPr>
+          <w:rFonts w:ascii="Courier New" w:hAnsi="Courier New" w:cs="Courier New"/>
+        </w:rPr>
+        <w:t>startLog</w:t>
+      </w:r>
+      <w:proofErr w:type="spellEnd"/>
+      <w:r>
+        <w:rPr>
+          <w:rFonts w:ascii="Courier New" w:hAnsi="Courier New" w:cs="Courier New"/>
+        </w:rPr>
+        <w:t>(“camilleAptTest1”)</w:t>
+      </w:r>
+    </w:p>
+    <w:p>
+      <w:pPr>
+        <w:pStyle w:val="ListParagraph"/>
+        <w:numPr>
+          <w:ilvl w:val="0"/>
+          <w:numId w:val="4"/>
+        </w:numPr>
+        <w:ind w:left="720"/>
+        <w:rPr>
+          <w:rFonts w:ascii="Courier New" w:hAnsi="Courier New" w:cs="Courier New"/>
+        </w:rPr>
+      </w:pPr>
+      <w:proofErr w:type="spellStart"/>
+      <w:proofErr w:type="gramStart"/>
+      <w:r>
+        <w:rPr>
+          <w:rFonts w:ascii="Courier New" w:hAnsi="Courier New" w:cs="Courier New"/>
+        </w:rPr>
+        <w:lastRenderedPageBreak/>
+        <w:t>logEntry</w:t>
+      </w:r>
+      <w:proofErr w:type="spellEnd"/>
+      <w:r>
+        <w:rPr>
+          <w:rFonts w:ascii="Courier New" w:hAnsi="Courier New" w:cs="Courier New"/>
+        </w:rPr>
+        <w:t>(</w:t>
+      </w:r>
+      <w:proofErr w:type="gramEnd"/>
+      <w:r>
+        <w:rPr>
+          <w:rFonts w:ascii="Courier New" w:hAnsi="Courier New" w:cs="Courier New"/>
+        </w:rPr>
+        <w:t>“4-4-21 apt”)</w:t>
+      </w:r>
+    </w:p>
+    <w:p>
+      <w:pPr>
+        <w:pStyle w:val="ListParagraph"/>
+        <w:numPr>
+          <w:ilvl w:val="0"/>
+          <w:numId w:val="4"/>
+        </w:numPr>
+        <w:ind w:left="720"/>
+        <w:rPr>
+          <w:rFonts w:ascii="Courier New" w:hAnsi="Courier New" w:cs="Courier New"/>
+          <w:b/>
+          <w:bCs/>
+          <w:u w:val="single"/>
+        </w:rPr>
+      </w:pPr>
+      <w:r>
+        <w:rPr>
+          <w:rFonts w:cstheme="minorHAnsi"/>
+          <w:b/>
+          <w:bCs/>
+          <w:u w:val="single"/>
+        </w:rPr>
+        <w:t>@BIKE, REMEMBER TO “STARTLOG” ON PICO REBOOTS</w:t>
+      </w:r>
+    </w:p>
+    <w:p>
+      <w:pPr>
+        <w:pStyle w:val="ListParagraph"/>
+        <w:numPr>
+          <w:ilvl w:val="0"/>
+          <w:numId w:val="4"/>
+        </w:numPr>
+        <w:ind w:left="720"/>
+      </w:pPr>
+      <w:r>
+        <w:t>Apt to Front of building</w:t>
       </w:r>
     </w:p>
     <w:p>
@@ -1646,7 +1701,7 @@
         <w:pStyle w:val="ListParagraph"/>
         <w:numPr>
           <w:ilvl w:val="1"/>
-          <w:numId w:val="1"/>
+          <w:numId w:val="4"/>
         </w:numPr>
         <w:rPr>
           <w:rFonts w:ascii="Courier New" w:hAnsi="Courier New" w:cs="Courier New"/>
@@ -1672,19 +1727,7 @@
         <w:rPr>
           <w:rFonts w:ascii="Courier New" w:hAnsi="Courier New" w:cs="Courier New"/>
         </w:rPr>
-        <w:t>“Desk to Mill Rd merge</w:t>
-      </w:r>
-      <w:r>
-        <w:rPr>
-          <w:rFonts w:ascii="Courier New" w:hAnsi="Courier New" w:cs="Courier New"/>
-        </w:rPr>
-        <w:t xml:space="preserve"> </w:t>
-      </w:r>
-      <w:r>
-        <w:rPr>
-          <w:rFonts w:ascii="Courier New" w:hAnsi="Courier New" w:cs="Courier New"/>
-        </w:rPr>
-        <w:t>– 370m”)</w:t>
+        <w:t>“Apt to front of building – 20 m”)</w:t>
       </w:r>
     </w:p>
     <w:p>
@@ -1692,7 +1735,7 @@
         <w:pStyle w:val="ListParagraph"/>
         <w:numPr>
           <w:ilvl w:val="1"/>
-          <w:numId w:val="1"/>
+          <w:numId w:val="4"/>
         </w:numPr>
       </w:pPr>
       <w:r>
@@ -1703,18 +1746,437 @@
       <w:pPr>
         <w:pStyle w:val="ListParagraph"/>
         <w:numPr>
+          <w:ilvl w:val="2"/>
+          <w:numId w:val="4"/>
+        </w:numPr>
+        <w:rPr>
+          <w:rFonts w:ascii="Courier New" w:hAnsi="Courier New" w:cs="Courier New"/>
+        </w:rPr>
+      </w:pPr>
+      <w:proofErr w:type="spellStart"/>
+      <w:proofErr w:type="gramStart"/>
+      <w:r>
+        <w:rPr>
+          <w:rFonts w:ascii="Courier New" w:hAnsi="Courier New" w:cs="Courier New"/>
+        </w:rPr>
+        <w:t>defaultConfig</w:t>
+      </w:r>
+      <w:proofErr w:type="spellEnd"/>
+      <w:r>
+        <w:rPr>
+          <w:rFonts w:ascii="Courier New" w:hAnsi="Courier New" w:cs="Courier New"/>
+        </w:rPr>
+        <w:t>(</w:t>
+      </w:r>
+      <w:proofErr w:type="gramEnd"/>
+      <w:r>
+        <w:rPr>
+          <w:rFonts w:ascii="Courier New" w:hAnsi="Courier New" w:cs="Courier New"/>
+        </w:rPr>
+        <w:t>)</w:t>
+      </w:r>
+    </w:p>
+    <w:p>
+      <w:pPr>
+        <w:pStyle w:val="ListParagraph"/>
+        <w:numPr>
+          <w:ilvl w:val="2"/>
+          <w:numId w:val="4"/>
+        </w:numPr>
+      </w:pPr>
+      <w:proofErr w:type="spellStart"/>
+      <w:proofErr w:type="gramStart"/>
+      <w:r>
+        <w:rPr>
+          <w:rFonts w:ascii="Courier New" w:hAnsi="Courier New" w:cs="Courier New"/>
+        </w:rPr>
+        <w:t>sendTest</w:t>
+      </w:r>
+      <w:proofErr w:type="spellEnd"/>
+      <w:r>
+        <w:rPr>
+          <w:rFonts w:ascii="Courier New" w:hAnsi="Courier New" w:cs="Courier New"/>
+        </w:rPr>
+        <w:t>(</w:t>
+      </w:r>
+      <w:proofErr w:type="gramEnd"/>
+      <w:r>
+        <w:rPr>
+          <w:rFonts w:ascii="Courier New" w:hAnsi="Courier New" w:cs="Courier New"/>
+        </w:rPr>
+        <w:t>)</w:t>
+      </w:r>
+      <w:r>
+        <w:t xml:space="preserve"> (Receiver x4, Transmitter x4)</w:t>
+      </w:r>
+    </w:p>
+    <w:p>
+      <w:pPr>
+        <w:pStyle w:val="ListParagraph"/>
+        <w:numPr>
+          <w:ilvl w:val="2"/>
+          <w:numId w:val="4"/>
+        </w:numPr>
+        <w:rPr>
+          <w:rFonts w:ascii="Courier New" w:hAnsi="Courier New" w:cs="Courier New"/>
+        </w:rPr>
+      </w:pPr>
+      <w:proofErr w:type="spellStart"/>
+      <w:proofErr w:type="gramStart"/>
+      <w:r>
+        <w:rPr>
+          <w:rFonts w:ascii="Courier New" w:hAnsi="Courier New" w:cs="Courier New"/>
+        </w:rPr>
+        <w:t>speedConfig</w:t>
+      </w:r>
+      <w:proofErr w:type="spellEnd"/>
+      <w:r>
+        <w:rPr>
+          <w:rFonts w:ascii="Courier New" w:hAnsi="Courier New" w:cs="Courier New"/>
+        </w:rPr>
+        <w:t>(</w:t>
+      </w:r>
+      <w:proofErr w:type="gramEnd"/>
+      <w:r>
+        <w:rPr>
+          <w:rFonts w:ascii="Courier New" w:hAnsi="Courier New" w:cs="Courier New"/>
+        </w:rPr>
+        <w:t>)</w:t>
+      </w:r>
+    </w:p>
+    <w:p>
+      <w:pPr>
+        <w:pStyle w:val="ListParagraph"/>
+        <w:numPr>
+          <w:ilvl w:val="2"/>
+          <w:numId w:val="4"/>
+        </w:numPr>
+      </w:pPr>
+      <w:proofErr w:type="spellStart"/>
+      <w:proofErr w:type="gramStart"/>
+      <w:r>
+        <w:rPr>
+          <w:rFonts w:ascii="Courier New" w:hAnsi="Courier New" w:cs="Courier New"/>
+        </w:rPr>
+        <w:t>sendTest</w:t>
+      </w:r>
+      <w:proofErr w:type="spellEnd"/>
+      <w:r>
+        <w:rPr>
+          <w:rFonts w:ascii="Courier New" w:hAnsi="Courier New" w:cs="Courier New"/>
+        </w:rPr>
+        <w:t>(</w:t>
+      </w:r>
+      <w:proofErr w:type="gramEnd"/>
+      <w:r>
+        <w:rPr>
+          <w:rFonts w:ascii="Courier New" w:hAnsi="Courier New" w:cs="Courier New"/>
+        </w:rPr>
+        <w:t>)</w:t>
+      </w:r>
+      <w:r>
+        <w:t xml:space="preserve"> (Receiver x4, Transmitter x4)</w:t>
+      </w:r>
+    </w:p>
+    <w:p>
+      <w:pPr>
+        <w:pStyle w:val="ListParagraph"/>
+        <w:numPr>
+          <w:ilvl w:val="2"/>
+          <w:numId w:val="4"/>
+        </w:numPr>
+        <w:rPr>
+          <w:rFonts w:ascii="Courier New" w:hAnsi="Courier New" w:cs="Courier New"/>
+        </w:rPr>
+      </w:pPr>
+      <w:r>
+        <w:rPr>
+          <w:rFonts w:ascii="Courier New" w:hAnsi="Courier New" w:cs="Courier New"/>
+        </w:rPr>
+        <w:t>rangeCofig1()</w:t>
+      </w:r>
+    </w:p>
+    <w:p>
+      <w:pPr>
+        <w:pStyle w:val="ListParagraph"/>
+        <w:numPr>
+          <w:ilvl w:val="2"/>
+          <w:numId w:val="4"/>
+        </w:numPr>
+      </w:pPr>
+      <w:proofErr w:type="spellStart"/>
+      <w:proofErr w:type="gramStart"/>
+      <w:r>
+        <w:rPr>
+          <w:rFonts w:ascii="Courier New" w:hAnsi="Courier New" w:cs="Courier New"/>
+        </w:rPr>
+        <w:t>sendTest</w:t>
+      </w:r>
+      <w:proofErr w:type="spellEnd"/>
+      <w:r>
+        <w:rPr>
+          <w:rFonts w:ascii="Courier New" w:hAnsi="Courier New" w:cs="Courier New"/>
+        </w:rPr>
+        <w:t>(</w:t>
+      </w:r>
+      <w:proofErr w:type="gramEnd"/>
+      <w:r>
+        <w:rPr>
+          <w:rFonts w:ascii="Courier New" w:hAnsi="Courier New" w:cs="Courier New"/>
+        </w:rPr>
+        <w:t>)</w:t>
+      </w:r>
+      <w:r>
+        <w:t xml:space="preserve"> (Receiver x4, Transmitter x4)</w:t>
+      </w:r>
+    </w:p>
+    <w:p>
+      <w:pPr>
+        <w:pStyle w:val="ListParagraph"/>
+        <w:numPr>
+          <w:ilvl w:val="2"/>
+          <w:numId w:val="4"/>
+        </w:numPr>
+        <w:rPr>
+          <w:rFonts w:ascii="Courier New" w:hAnsi="Courier New" w:cs="Courier New"/>
+        </w:rPr>
+      </w:pPr>
+      <w:r>
+        <w:rPr>
+          <w:rFonts w:ascii="Courier New" w:hAnsi="Courier New" w:cs="Courier New"/>
+        </w:rPr>
+        <w:t>rangeCofig2()</w:t>
+      </w:r>
+    </w:p>
+    <w:p>
+      <w:pPr>
+        <w:pStyle w:val="ListParagraph"/>
+        <w:numPr>
+          <w:ilvl w:val="2"/>
+          <w:numId w:val="4"/>
+        </w:numPr>
+      </w:pPr>
+      <w:proofErr w:type="spellStart"/>
+      <w:proofErr w:type="gramStart"/>
+      <w:r>
+        <w:rPr>
+          <w:rFonts w:ascii="Courier New" w:hAnsi="Courier New" w:cs="Courier New"/>
+        </w:rPr>
+        <w:t>sendTest</w:t>
+      </w:r>
+      <w:proofErr w:type="spellEnd"/>
+      <w:r>
+        <w:rPr>
+          <w:rFonts w:ascii="Courier New" w:hAnsi="Courier New" w:cs="Courier New"/>
+        </w:rPr>
+        <w:t>(</w:t>
+      </w:r>
+      <w:proofErr w:type="gramEnd"/>
+      <w:r>
+        <w:rPr>
+          <w:rFonts w:ascii="Courier New" w:hAnsi="Courier New" w:cs="Courier New"/>
+        </w:rPr>
+        <w:t>)</w:t>
+      </w:r>
+      <w:r>
+        <w:t xml:space="preserve"> (Receiver x4, Transmitter x4)</w:t>
+      </w:r>
+    </w:p>
+    <w:p>
+      <w:pPr>
+        <w:pStyle w:val="ListParagraph"/>
+        <w:numPr>
+          <w:ilvl w:val="3"/>
+          <w:numId w:val="4"/>
+        </w:numPr>
+        <w:rPr>
+          <w:i/>
+          <w:iCs/>
+        </w:rPr>
+      </w:pPr>
+      <w:r>
+        <w:rPr>
+          <w:i/>
+          <w:iCs/>
+        </w:rPr>
+        <w:t xml:space="preserve">if neither </w:t>
+      </w:r>
+      <w:proofErr w:type="spellStart"/>
+      <w:r>
+        <w:rPr>
+          <w:rFonts w:ascii="Courier New" w:hAnsi="Courier New" w:cs="Courier New"/>
+          <w:i/>
+          <w:iCs/>
+        </w:rPr>
+        <w:t>rangeConfig</w:t>
+      </w:r>
+      <w:proofErr w:type="spellEnd"/>
+      <w:r>
+        <w:rPr>
+          <w:rFonts w:ascii="Courier New" w:hAnsi="Courier New" w:cs="Courier New"/>
+          <w:i/>
+          <w:iCs/>
+        </w:rPr>
+        <w:t>#</w:t>
+      </w:r>
+      <w:r>
+        <w:rPr>
+          <w:i/>
+          <w:iCs/>
+        </w:rPr>
+        <w:t xml:space="preserve"> work, enter </w:t>
+      </w:r>
+      <w:proofErr w:type="spellStart"/>
+      <w:proofErr w:type="gramStart"/>
+      <w:r>
+        <w:rPr>
+          <w:rFonts w:ascii="Courier New" w:hAnsi="Courier New" w:cs="Courier New"/>
+          <w:i/>
+          <w:iCs/>
+        </w:rPr>
+        <w:t>setBoostPower</w:t>
+      </w:r>
+      <w:proofErr w:type="spellEnd"/>
+      <w:r>
+        <w:rPr>
+          <w:rFonts w:ascii="Courier New" w:hAnsi="Courier New" w:cs="Courier New"/>
+          <w:i/>
+          <w:iCs/>
+        </w:rPr>
+        <w:t>(</w:t>
+      </w:r>
+      <w:proofErr w:type="gramEnd"/>
+      <w:r>
+        <w:rPr>
+          <w:rFonts w:ascii="Courier New" w:hAnsi="Courier New" w:cs="Courier New"/>
+          <w:i/>
+          <w:iCs/>
+        </w:rPr>
+        <w:t>True)</w:t>
+      </w:r>
+      <w:r>
+        <w:rPr>
+          <w:i/>
+          <w:iCs/>
+        </w:rPr>
+        <w:t xml:space="preserve"> and try again</w:t>
+      </w:r>
+    </w:p>
+    <w:p>
+      <w:pPr>
+        <w:pStyle w:val="ListParagraph"/>
+        <w:numPr>
+          <w:ilvl w:val="0"/>
+          <w:numId w:val="4"/>
+        </w:numPr>
+      </w:pPr>
+      <w:r>
+        <w:t>Apt to Jamison Ave</w:t>
+      </w:r>
+    </w:p>
+    <w:p>
+      <w:pPr>
+        <w:pStyle w:val="ListParagraph"/>
+        <w:numPr>
           <w:ilvl w:val="1"/>
-          <w:numId w:val="1"/>
-        </w:numPr>
-      </w:pPr>
-      <w:r>
-        <w:t xml:space="preserve">this will probably not </w:t>
-      </w:r>
+          <w:numId w:val="4"/>
+        </w:numPr>
+        <w:rPr>
+          <w:rFonts w:ascii="Courier New" w:hAnsi="Courier New" w:cs="Courier New"/>
+        </w:rPr>
+      </w:pPr>
+      <w:proofErr w:type="spellStart"/>
       <w:proofErr w:type="gramStart"/>
       <w:r>
-        <w:t>work</w:t>
+        <w:rPr>
+          <w:rFonts w:ascii="Courier New" w:hAnsi="Courier New" w:cs="Courier New"/>
+        </w:rPr>
+        <w:t>logEntry</w:t>
+      </w:r>
+      <w:proofErr w:type="spellEnd"/>
+      <w:r>
+        <w:rPr>
+          <w:rFonts w:ascii="Courier New" w:hAnsi="Courier New" w:cs="Courier New"/>
+        </w:rPr>
+        <w:t>(</w:t>
       </w:r>
       <w:proofErr w:type="gramEnd"/>
+      <w:r>
+        <w:rPr>
+          <w:rFonts w:ascii="Courier New" w:hAnsi="Courier New" w:cs="Courier New"/>
+        </w:rPr>
+        <w:t>“Apt to Jamison Ave – 230m”)</w:t>
+      </w:r>
+    </w:p>
+    <w:p>
+      <w:pPr>
+        <w:pStyle w:val="ListParagraph"/>
+        <w:numPr>
+          <w:ilvl w:val="1"/>
+          <w:numId w:val="4"/>
+        </w:numPr>
+      </w:pPr>
+      <w:r>
+        <w:t>Standard Test</w:t>
+      </w:r>
+    </w:p>
+    <w:p>
+      <w:pPr>
+        <w:pStyle w:val="ListParagraph"/>
+        <w:numPr>
+          <w:ilvl w:val="0"/>
+          <w:numId w:val="4"/>
+        </w:numPr>
+      </w:pPr>
+      <w:r>
+        <w:t>Apt to opposite of cemetery</w:t>
+      </w:r>
+    </w:p>
+    <w:p>
+      <w:pPr>
+        <w:pStyle w:val="ListParagraph"/>
+        <w:numPr>
+          <w:ilvl w:val="1"/>
+          <w:numId w:val="4"/>
+        </w:numPr>
+        <w:rPr>
+          <w:rFonts w:ascii="Courier New" w:hAnsi="Courier New" w:cs="Courier New"/>
+        </w:rPr>
+      </w:pPr>
+      <w:proofErr w:type="spellStart"/>
+      <w:proofErr w:type="gramStart"/>
+      <w:r>
+        <w:rPr>
+          <w:rFonts w:ascii="Courier New" w:hAnsi="Courier New" w:cs="Courier New"/>
+        </w:rPr>
+        <w:t>logEntry</w:t>
+      </w:r>
+      <w:proofErr w:type="spellEnd"/>
+      <w:r>
+        <w:rPr>
+          <w:rFonts w:ascii="Courier New" w:hAnsi="Courier New" w:cs="Courier New"/>
+        </w:rPr>
+        <w:t>(</w:t>
+      </w:r>
+      <w:proofErr w:type="gramEnd"/>
+      <w:r>
+        <w:rPr>
+          <w:rFonts w:ascii="Courier New" w:hAnsi="Courier New" w:cs="Courier New"/>
+        </w:rPr>
+        <w:t>“Apt to opposite of cemetery – 500m”)</w:t>
+      </w:r>
+    </w:p>
+    <w:p>
+      <w:pPr>
+        <w:pStyle w:val="ListParagraph"/>
+        <w:numPr>
+          <w:ilvl w:val="1"/>
+          <w:numId w:val="4"/>
+        </w:numPr>
+      </w:pPr>
+      <w:r>
+        <w:t>Standard Test</w:t>
+      </w:r>
     </w:p>
     <w:sectPr>
       <w:pgSz w:w="12240" w:h="15840"/>
@@ -1842,6 +2304,119 @@
     </w:lvl>
   </w:abstractNum>
   <w:abstractNum w:abstractNumId="1" w15:restartNumberingAfterBreak="0">
+    <w:nsid w:val="52780CF0"/>
+    <w:multiLevelType w:val="hybridMultilevel"/>
+    <w:tmpl w:val="282EE3EE"/>
+    <w:lvl w:ilvl="0" w:tplc="04090001">
+      <w:start w:val="1"/>
+      <w:numFmt w:val="bullet"/>
+      <w:lvlText w:val=""/>
+      <w:lvlJc w:val="left"/>
+      <w:pPr>
+        <w:ind w:left="360" w:hanging="360"/>
+      </w:pPr>
+      <w:rPr>
+        <w:rFonts w:ascii="Symbol" w:hAnsi="Symbol" w:hint="default"/>
+      </w:rPr>
+    </w:lvl>
+    <w:lvl w:ilvl="1" w:tplc="04090003">
+      <w:start w:val="1"/>
+      <w:numFmt w:val="bullet"/>
+      <w:lvlText w:val="o"/>
+      <w:lvlJc w:val="left"/>
+      <w:pPr>
+        <w:ind w:left="1080" w:hanging="360"/>
+      </w:pPr>
+      <w:rPr>
+        <w:rFonts w:ascii="Courier New" w:hAnsi="Courier New" w:cs="Courier New" w:hint="default"/>
+      </w:rPr>
+    </w:lvl>
+    <w:lvl w:ilvl="2" w:tplc="04090005">
+      <w:start w:val="1"/>
+      <w:numFmt w:val="bullet"/>
+      <w:lvlText w:val=""/>
+      <w:lvlJc w:val="left"/>
+      <w:pPr>
+        <w:ind w:left="1800" w:hanging="360"/>
+      </w:pPr>
+      <w:rPr>
+        <w:rFonts w:ascii="Wingdings" w:hAnsi="Wingdings" w:hint="default"/>
+      </w:rPr>
+    </w:lvl>
+    <w:lvl w:ilvl="3" w:tplc="04090001">
+      <w:start w:val="1"/>
+      <w:numFmt w:val="bullet"/>
+      <w:lvlText w:val=""/>
+      <w:lvlJc w:val="left"/>
+      <w:pPr>
+        <w:ind w:left="2520" w:hanging="360"/>
+      </w:pPr>
+      <w:rPr>
+        <w:rFonts w:ascii="Symbol" w:hAnsi="Symbol" w:hint="default"/>
+      </w:rPr>
+    </w:lvl>
+    <w:lvl w:ilvl="4" w:tplc="04090003" w:tentative="1">
+      <w:start w:val="1"/>
+      <w:numFmt w:val="bullet"/>
+      <w:lvlText w:val="o"/>
+      <w:lvlJc w:val="left"/>
+      <w:pPr>
+        <w:ind w:left="3240" w:hanging="360"/>
+      </w:pPr>
+      <w:rPr>
+        <w:rFonts w:ascii="Courier New" w:hAnsi="Courier New" w:cs="Courier New" w:hint="default"/>
+      </w:rPr>
+    </w:lvl>
+    <w:lvl w:ilvl="5" w:tplc="04090005" w:tentative="1">
+      <w:start w:val="1"/>
+      <w:numFmt w:val="bullet"/>
+      <w:lvlText w:val=""/>
+      <w:lvlJc w:val="left"/>
+      <w:pPr>
+        <w:ind w:left="3960" w:hanging="360"/>
+      </w:pPr>
+      <w:rPr>
+        <w:rFonts w:ascii="Wingdings" w:hAnsi="Wingdings" w:hint="default"/>
+      </w:rPr>
+    </w:lvl>
+    <w:lvl w:ilvl="6" w:tplc="04090001" w:tentative="1">
+      <w:start w:val="1"/>
+      <w:numFmt w:val="bullet"/>
+      <w:lvlText w:val=""/>
+      <w:lvlJc w:val="left"/>
+      <w:pPr>
+        <w:ind w:left="4680" w:hanging="360"/>
+      </w:pPr>
+      <w:rPr>
+        <w:rFonts w:ascii="Symbol" w:hAnsi="Symbol" w:hint="default"/>
+      </w:rPr>
+    </w:lvl>
+    <w:lvl w:ilvl="7" w:tplc="04090003" w:tentative="1">
+      <w:start w:val="1"/>
+      <w:numFmt w:val="bullet"/>
+      <w:lvlText w:val="o"/>
+      <w:lvlJc w:val="left"/>
+      <w:pPr>
+        <w:ind w:left="5400" w:hanging="360"/>
+      </w:pPr>
+      <w:rPr>
+        <w:rFonts w:ascii="Courier New" w:hAnsi="Courier New" w:cs="Courier New" w:hint="default"/>
+      </w:rPr>
+    </w:lvl>
+    <w:lvl w:ilvl="8" w:tplc="04090005" w:tentative="1">
+      <w:start w:val="1"/>
+      <w:numFmt w:val="bullet"/>
+      <w:lvlText w:val=""/>
+      <w:lvlJc w:val="left"/>
+      <w:pPr>
+        <w:ind w:left="6120" w:hanging="360"/>
+      </w:pPr>
+      <w:rPr>
+        <w:rFonts w:ascii="Wingdings" w:hAnsi="Wingdings" w:hint="default"/>
+      </w:rPr>
+    </w:lvl>
+  </w:abstractNum>
+  <w:abstractNum w:abstractNumId="2" w15:restartNumberingAfterBreak="0">
     <w:nsid w:val="5FE05BE1"/>
     <w:multiLevelType w:val="hybridMultilevel"/>
     <w:tmpl w:val="2A845456"/>
@@ -1954,7 +2529,7 @@
       </w:rPr>
     </w:lvl>
   </w:abstractNum>
-  <w:abstractNum w:abstractNumId="2" w15:restartNumberingAfterBreak="0">
+  <w:abstractNum w:abstractNumId="3" w15:restartNumberingAfterBreak="0">
     <w:nsid w:val="703503F1"/>
     <w:multiLevelType w:val="hybridMultilevel"/>
     <w:tmpl w:val="A9E8A024"/>
@@ -2068,13 +2643,16 @@
     </w:lvl>
   </w:abstractNum>
   <w:num w:numId="1">
-    <w:abstractNumId w:val="1"/>
+    <w:abstractNumId w:val="2"/>
   </w:num>
   <w:num w:numId="2">
     <w:abstractNumId w:val="0"/>
   </w:num>
   <w:num w:numId="3">
-    <w:abstractNumId w:val="2"/>
+    <w:abstractNumId w:val="3"/>
+  </w:num>
+  <w:num w:numId="4">
+    <w:abstractNumId w:val="1"/>
   </w:num>
 </w:numbering>
 </file>
@@ -2524,12 +3102,15 @@
     <w:basedOn w:val="Normal"/>
     <w:uiPriority w:val="34"/>
     <w:qFormat/>
-    <w:rsid w:val="00244ED6"/>
+    <w:rsid w:val="004F5BC6"/>
     <w:pPr>
       <w:suppressAutoHyphens/>
       <w:ind w:left="720"/>
       <w:contextualSpacing/>
     </w:pPr>
+    <w:rPr>
+      <w:sz w:val="24"/>
+    </w:rPr>
   </w:style>
   <w:style w:type="paragraph" w:customStyle="1" w:styleId="NotesHeading">
     <w:name w:val="Notes Heading"/>

</xml_diff>